<commit_message>
Change iOS12 to iOS13
</commit_message>
<xml_diff>
--- a/Requirements/CapstoneProject_SRS_18.10.2019.docx
+++ b/Requirements/CapstoneProject_SRS_18.10.2019.docx
@@ -1,6 +1,6 @@
 
 <file path=word/document.xml><?xml version="1.0" encoding="utf-8"?>
-<w:document xmlns:wpc="http://schemas.microsoft.com/office/word/2010/wordprocessingCanvas" xmlns:cx="http://schemas.microsoft.com/office/drawing/2014/chartex" xmlns:cx1="http://schemas.microsoft.com/office/drawing/2015/9/8/chartex" xmlns:mc="http://schemas.openxmlformats.org/markup-compatibility/2006" xmlns:o="urn:schemas-microsoft-com:office:office" xmlns:r="http://schemas.openxmlformats.org/officeDocument/2006/relationships" xmlns:m="http://schemas.openxmlformats.org/officeDocument/2006/math" xmlns:v="urn:schemas-microsoft-com:vml" xmlns:wp14="http://schemas.microsoft.com/office/word/2010/wordprocessingDrawing" xmlns:wp="http://schemas.openxmlformats.org/drawingml/2006/wordprocessingDrawing" xmlns:w10="urn:schemas-microsoft-com:office:word" xmlns:w="http://schemas.openxmlformats.org/wordprocessingml/2006/main" xmlns:w14="http://schemas.microsoft.com/office/word/2010/wordml" xmlns:w15="http://schemas.microsoft.com/office/word/2012/wordml" xmlns:w16se="http://schemas.microsoft.com/office/word/2015/wordml/symex" xmlns:wpg="http://schemas.microsoft.com/office/word/2010/wordprocessingGroup" xmlns:wpi="http://schemas.microsoft.com/office/word/2010/wordprocessingInk" xmlns:wne="http://schemas.microsoft.com/office/word/2006/wordml" xmlns:wps="http://schemas.microsoft.com/office/word/2010/wordprocessingShape" mc:Ignorable="w14 w15 w16se wp14">
+<w:document xmlns:wpc="http://schemas.microsoft.com/office/word/2010/wordprocessingCanvas" xmlns:cx="http://schemas.microsoft.com/office/drawing/2014/chartex" xmlns:cx1="http://schemas.microsoft.com/office/drawing/2015/9/8/chartex" xmlns:cx2="http://schemas.microsoft.com/office/drawing/2015/10/21/chartex" xmlns:cx3="http://schemas.microsoft.com/office/drawing/2016/5/9/chartex" xmlns:cx4="http://schemas.microsoft.com/office/drawing/2016/5/10/chartex" xmlns:cx5="http://schemas.microsoft.com/office/drawing/2016/5/11/chartex" xmlns:cx6="http://schemas.microsoft.com/office/drawing/2016/5/12/chartex" xmlns:cx7="http://schemas.microsoft.com/office/drawing/2016/5/13/chartex" xmlns:cx8="http://schemas.microsoft.com/office/drawing/2016/5/14/chartex" xmlns:mc="http://schemas.openxmlformats.org/markup-compatibility/2006" xmlns:aink="http://schemas.microsoft.com/office/drawing/2016/ink" xmlns:am3d="http://schemas.microsoft.com/office/drawing/2017/model3d" xmlns:o="urn:schemas-microsoft-com:office:office" xmlns:r="http://schemas.openxmlformats.org/officeDocument/2006/relationships" xmlns:m="http://schemas.openxmlformats.org/officeDocument/2006/math" xmlns:v="urn:schemas-microsoft-com:vml" xmlns:wp14="http://schemas.microsoft.com/office/word/2010/wordprocessingDrawing" xmlns:wp="http://schemas.openxmlformats.org/drawingml/2006/wordprocessingDrawing" xmlns:w10="urn:schemas-microsoft-com:office:word" xmlns:w="http://schemas.openxmlformats.org/wordprocessingml/2006/main" xmlns:w14="http://schemas.microsoft.com/office/word/2010/wordml" xmlns:w15="http://schemas.microsoft.com/office/word/2012/wordml" xmlns:w16cid="http://schemas.microsoft.com/office/word/2016/wordml/cid" xmlns:w16se="http://schemas.microsoft.com/office/word/2015/wordml/symex" xmlns:wpg="http://schemas.microsoft.com/office/word/2010/wordprocessingGroup" xmlns:wpi="http://schemas.microsoft.com/office/word/2010/wordprocessingInk" xmlns:wne="http://schemas.microsoft.com/office/word/2006/wordml" xmlns:wps="http://schemas.microsoft.com/office/word/2010/wordprocessingShape" mc:Ignorable="w14 w15 w16se w16cid wp14">
   <w:body>
     <w:sdt>
       <w:sdtPr>
@@ -279,7 +279,7 @@
                   </wp:anchor>
                 </w:drawing>
               </mc:Choice>
-              <mc:Fallback xmlns:w16cid="http://schemas.microsoft.com/office/word/2016/wordml/cid" xmlns:am3d="http://schemas.microsoft.com/office/drawing/2017/model3d" xmlns:aink="http://schemas.microsoft.com/office/drawing/2016/ink" xmlns:cx8="http://schemas.microsoft.com/office/drawing/2016/5/14/chartex" xmlns:cx7="http://schemas.microsoft.com/office/drawing/2016/5/13/chartex" xmlns:cx6="http://schemas.microsoft.com/office/drawing/2016/5/12/chartex" xmlns:cx5="http://schemas.microsoft.com/office/drawing/2016/5/11/chartex" xmlns:cx4="http://schemas.microsoft.com/office/drawing/2016/5/10/chartex" xmlns:cx3="http://schemas.microsoft.com/office/drawing/2016/5/9/chartex" xmlns:cx2="http://schemas.microsoft.com/office/drawing/2015/10/21/chartex">
+              <mc:Fallback>
                 <w:pict>
                   <v:group w14:anchorId="1CBE57D7" id="Group 149" o:spid="_x0000_s1026" style="position:absolute;margin-left:0;margin-top:0;width:8in;height:95.7pt;z-index:251662336;mso-width-percent:941;mso-height-percent:121;mso-top-percent:23;mso-position-horizontal:center;mso-position-horizontal-relative:page;mso-position-vertical-relative:page;mso-width-percent:941;mso-height-percent:121;mso-top-percent:23" coordorigin="" coordsize="73152,12161" o:gfxdata="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">
                     <v:shape id="Rectangle 51" o:spid="_x0000_s1027" style="position:absolute;width:73152;height:11303;visibility:visible;mso-wrap-style:square;v-text-anchor:middle" coordsize="7312660,1129665" o:gfxdata="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" path="m,l7312660,r,1129665l3619500,733425,,1091565,,xe" fillcolor="#4472c4 [3204]" stroked="f" strokeweight="1pt">
@@ -362,7 +362,7 @@
                             <w:txbxContent>
                               <w:p>
                                 <w:pPr>
-                                  <w:pStyle w:val="KeinLeerraum"/>
+                                  <w:pStyle w:val="NoSpacing"/>
                                   <w:jc w:val="right"/>
                                   <w:rPr>
                                     <w:color w:val="595959" w:themeColor="text1" w:themeTint="A6"/>
@@ -401,7 +401,7 @@
                   </wp:anchor>
                 </w:drawing>
               </mc:Choice>
-              <mc:Fallback xmlns:w16cid="http://schemas.microsoft.com/office/word/2016/wordml/cid" xmlns:am3d="http://schemas.microsoft.com/office/drawing/2017/model3d" xmlns:aink="http://schemas.microsoft.com/office/drawing/2016/ink" xmlns:cx8="http://schemas.microsoft.com/office/drawing/2016/5/14/chartex" xmlns:cx7="http://schemas.microsoft.com/office/drawing/2016/5/13/chartex" xmlns:cx6="http://schemas.microsoft.com/office/drawing/2016/5/12/chartex" xmlns:cx5="http://schemas.microsoft.com/office/drawing/2016/5/11/chartex" xmlns:cx4="http://schemas.microsoft.com/office/drawing/2016/5/10/chartex" xmlns:cx3="http://schemas.microsoft.com/office/drawing/2016/5/9/chartex" xmlns:cx2="http://schemas.microsoft.com/office/drawing/2015/10/21/chartex">
+              <mc:Fallback>
                 <w:pict>
                   <v:shapetype w14:anchorId="2FD8B93C" id="_x0000_t202" coordsize="21600,21600" o:spt="202" path="m,l,21600r21600,l21600,xe">
                     <v:stroke joinstyle="miter"/>
@@ -637,7 +637,7 @@
                   </wp:anchor>
                 </w:drawing>
               </mc:Choice>
-              <mc:Fallback xmlns:w16cid="http://schemas.microsoft.com/office/word/2016/wordml/cid" xmlns:am3d="http://schemas.microsoft.com/office/drawing/2017/model3d" xmlns:aink="http://schemas.microsoft.com/office/drawing/2016/ink" xmlns:cx8="http://schemas.microsoft.com/office/drawing/2016/5/14/chartex" xmlns:cx7="http://schemas.microsoft.com/office/drawing/2016/5/13/chartex" xmlns:cx6="http://schemas.microsoft.com/office/drawing/2016/5/12/chartex" xmlns:cx5="http://schemas.microsoft.com/office/drawing/2016/5/11/chartex" xmlns:cx4="http://schemas.microsoft.com/office/drawing/2016/5/10/chartex" xmlns:cx3="http://schemas.microsoft.com/office/drawing/2016/5/9/chartex" xmlns:cx2="http://schemas.microsoft.com/office/drawing/2015/10/21/chartex">
+              <mc:Fallback>
                 <w:pict>
                   <v:shape w14:anchorId="16068913" id="Text Box 154" o:spid="_x0000_s1027" type="#_x0000_t202" style="position:absolute;margin-left:-50.1pt;margin-top:44.45pt;width:8in;height:373.1pt;z-index:251659264;visibility:visible;mso-wrap-style:square;mso-width-percent:941;mso-height-percent:0;mso-wrap-distance-left:9pt;mso-wrap-distance-top:0;mso-wrap-distance-right:9pt;mso-wrap-distance-bottom:0;mso-position-horizontal:absolute;mso-position-horizontal-relative:margin;mso-position-vertical:absolute;mso-position-vertical-relative:margin;mso-width-percent:941;mso-height-percent:0;mso-width-relative:page;mso-height-relative:page;v-text-anchor:bottom" o:gfxdata="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" filled="f" stroked="f" strokeweight=".5pt">
                     <v:textbox inset="126pt,0,54pt,0">
@@ -774,7 +774,7 @@
     </w:sdt>
     <w:p>
       <w:pPr>
-        <w:pStyle w:val="berschrift1"/>
+        <w:pStyle w:val="Heading1"/>
         <w:rPr>
           <w:rFonts w:asciiTheme="minorHAnsi" w:hAnsiTheme="minorHAnsi" w:cstheme="minorHAnsi"/>
           <w:color w:val="0D0D0D" w:themeColor="text1" w:themeTint="F2"/>
@@ -798,7 +798,7 @@
     </w:p>
     <w:p>
       <w:pPr>
-        <w:pStyle w:val="Listenabsatz"/>
+        <w:pStyle w:val="ListParagraph"/>
         <w:numPr>
           <w:ilvl w:val="0"/>
           <w:numId w:val="14"/>
@@ -823,7 +823,7 @@
     </w:p>
     <w:p>
       <w:pPr>
-        <w:pStyle w:val="Listenabsatz"/>
+        <w:pStyle w:val="ListParagraph"/>
         <w:numPr>
           <w:ilvl w:val="1"/>
           <w:numId w:val="14"/>
@@ -841,7 +841,7 @@
     </w:p>
     <w:p>
       <w:pPr>
-        <w:pStyle w:val="Listenabsatz"/>
+        <w:pStyle w:val="ListParagraph"/>
         <w:numPr>
           <w:ilvl w:val="1"/>
           <w:numId w:val="14"/>
@@ -859,7 +859,7 @@
     </w:p>
     <w:p>
       <w:pPr>
-        <w:pStyle w:val="Listenabsatz"/>
+        <w:pStyle w:val="ListParagraph"/>
         <w:numPr>
           <w:ilvl w:val="1"/>
           <w:numId w:val="14"/>
@@ -881,7 +881,7 @@
     </w:p>
     <w:p>
       <w:pPr>
-        <w:pStyle w:val="Listenabsatz"/>
+        <w:pStyle w:val="ListParagraph"/>
         <w:numPr>
           <w:ilvl w:val="0"/>
           <w:numId w:val="14"/>
@@ -906,7 +906,7 @@
     </w:p>
     <w:p>
       <w:pPr>
-        <w:pStyle w:val="Listenabsatz"/>
+        <w:pStyle w:val="ListParagraph"/>
         <w:numPr>
           <w:ilvl w:val="1"/>
           <w:numId w:val="14"/>
@@ -924,7 +924,7 @@
     </w:p>
     <w:p>
       <w:pPr>
-        <w:pStyle w:val="Listenabsatz"/>
+        <w:pStyle w:val="ListParagraph"/>
         <w:numPr>
           <w:ilvl w:val="2"/>
           <w:numId w:val="14"/>
@@ -948,7 +948,7 @@
     </w:p>
     <w:p>
       <w:pPr>
-        <w:pStyle w:val="Listenabsatz"/>
+        <w:pStyle w:val="ListParagraph"/>
         <w:numPr>
           <w:ilvl w:val="2"/>
           <w:numId w:val="14"/>
@@ -966,7 +966,7 @@
     </w:p>
     <w:p>
       <w:pPr>
-        <w:pStyle w:val="Listenabsatz"/>
+        <w:pStyle w:val="ListParagraph"/>
         <w:numPr>
           <w:ilvl w:val="2"/>
           <w:numId w:val="14"/>
@@ -984,7 +984,7 @@
     </w:p>
     <w:p>
       <w:pPr>
-        <w:pStyle w:val="Listenabsatz"/>
+        <w:pStyle w:val="ListParagraph"/>
         <w:numPr>
           <w:ilvl w:val="2"/>
           <w:numId w:val="14"/>
@@ -1002,7 +1002,7 @@
     </w:p>
     <w:p>
       <w:pPr>
-        <w:pStyle w:val="Listenabsatz"/>
+        <w:pStyle w:val="ListParagraph"/>
         <w:numPr>
           <w:ilvl w:val="2"/>
           <w:numId w:val="14"/>
@@ -1020,7 +1020,7 @@
     </w:p>
     <w:p>
       <w:pPr>
-        <w:pStyle w:val="Listenabsatz"/>
+        <w:pStyle w:val="ListParagraph"/>
         <w:numPr>
           <w:ilvl w:val="2"/>
           <w:numId w:val="14"/>
@@ -1038,7 +1038,7 @@
     </w:p>
     <w:p>
       <w:pPr>
-        <w:pStyle w:val="Listenabsatz"/>
+        <w:pStyle w:val="ListParagraph"/>
         <w:numPr>
           <w:ilvl w:val="1"/>
           <w:numId w:val="14"/>
@@ -1056,7 +1056,7 @@
     </w:p>
     <w:p>
       <w:pPr>
-        <w:pStyle w:val="Listenabsatz"/>
+        <w:pStyle w:val="ListParagraph"/>
         <w:numPr>
           <w:ilvl w:val="1"/>
           <w:numId w:val="14"/>
@@ -1074,7 +1074,7 @@
     </w:p>
     <w:p>
       <w:pPr>
-        <w:pStyle w:val="Listenabsatz"/>
+        <w:pStyle w:val="ListParagraph"/>
         <w:numPr>
           <w:ilvl w:val="0"/>
           <w:numId w:val="14"/>
@@ -1107,7 +1107,7 @@
     </w:p>
     <w:p>
       <w:pPr>
-        <w:pStyle w:val="Listenabsatz"/>
+        <w:pStyle w:val="ListParagraph"/>
         <w:numPr>
           <w:ilvl w:val="1"/>
           <w:numId w:val="14"/>
@@ -1125,7 +1125,7 @@
     </w:p>
     <w:p>
       <w:pPr>
-        <w:pStyle w:val="Listenabsatz"/>
+        <w:pStyle w:val="ListParagraph"/>
         <w:numPr>
           <w:ilvl w:val="1"/>
           <w:numId w:val="14"/>
@@ -1143,7 +1143,7 @@
     </w:p>
     <w:p>
       <w:pPr>
-        <w:pStyle w:val="Listenabsatz"/>
+        <w:pStyle w:val="ListParagraph"/>
         <w:numPr>
           <w:ilvl w:val="1"/>
           <w:numId w:val="14"/>
@@ -1161,7 +1161,7 @@
     </w:p>
     <w:p>
       <w:pPr>
-        <w:pStyle w:val="Listenabsatz"/>
+        <w:pStyle w:val="ListParagraph"/>
         <w:numPr>
           <w:ilvl w:val="0"/>
           <w:numId w:val="14"/>
@@ -1194,7 +1194,7 @@
     </w:p>
     <w:p>
       <w:pPr>
-        <w:pStyle w:val="Listenabsatz"/>
+        <w:pStyle w:val="ListParagraph"/>
         <w:numPr>
           <w:ilvl w:val="1"/>
           <w:numId w:val="14"/>
@@ -1218,7 +1218,7 @@
     </w:p>
     <w:p>
       <w:pPr>
-        <w:pStyle w:val="Listenabsatz"/>
+        <w:pStyle w:val="ListParagraph"/>
         <w:numPr>
           <w:ilvl w:val="1"/>
           <w:numId w:val="14"/>
@@ -1236,7 +1236,7 @@
     </w:p>
     <w:p>
       <w:pPr>
-        <w:pStyle w:val="Listenabsatz"/>
+        <w:pStyle w:val="ListParagraph"/>
         <w:numPr>
           <w:ilvl w:val="1"/>
           <w:numId w:val="14"/>
@@ -1254,7 +1254,7 @@
     </w:p>
     <w:p>
       <w:pPr>
-        <w:pStyle w:val="Listenabsatz"/>
+        <w:pStyle w:val="ListParagraph"/>
         <w:numPr>
           <w:ilvl w:val="1"/>
           <w:numId w:val="14"/>
@@ -1272,7 +1272,7 @@
     </w:p>
     <w:p>
       <w:pPr>
-        <w:pStyle w:val="Listenabsatz"/>
+        <w:pStyle w:val="ListParagraph"/>
         <w:numPr>
           <w:ilvl w:val="1"/>
           <w:numId w:val="14"/>
@@ -1290,7 +1290,7 @@
     </w:p>
     <w:p>
       <w:pPr>
-        <w:pStyle w:val="Listenabsatz"/>
+        <w:pStyle w:val="ListParagraph"/>
         <w:numPr>
           <w:ilvl w:val="1"/>
           <w:numId w:val="14"/>
@@ -1308,7 +1308,7 @@
     </w:p>
     <w:p>
       <w:pPr>
-        <w:pStyle w:val="Listenabsatz"/>
+        <w:pStyle w:val="ListParagraph"/>
         <w:numPr>
           <w:ilvl w:val="1"/>
           <w:numId w:val="14"/>
@@ -1326,7 +1326,7 @@
     </w:p>
     <w:p>
       <w:pPr>
-        <w:pStyle w:val="Listenabsatz"/>
+        <w:pStyle w:val="ListParagraph"/>
         <w:numPr>
           <w:ilvl w:val="1"/>
           <w:numId w:val="14"/>
@@ -1344,7 +1344,7 @@
     </w:p>
     <w:p>
       <w:pPr>
-        <w:pStyle w:val="Listenabsatz"/>
+        <w:pStyle w:val="ListParagraph"/>
         <w:numPr>
           <w:ilvl w:val="0"/>
           <w:numId w:val="14"/>
@@ -1369,7 +1369,7 @@
     </w:p>
     <w:p>
       <w:pPr>
-        <w:pStyle w:val="Listenabsatz"/>
+        <w:pStyle w:val="ListParagraph"/>
         <w:numPr>
           <w:ilvl w:val="1"/>
           <w:numId w:val="14"/>
@@ -1387,7 +1387,7 @@
     </w:p>
     <w:p>
       <w:pPr>
-        <w:pStyle w:val="Listenabsatz"/>
+        <w:pStyle w:val="ListParagraph"/>
         <w:numPr>
           <w:ilvl w:val="1"/>
           <w:numId w:val="14"/>
@@ -1405,7 +1405,7 @@
     </w:p>
     <w:p>
       <w:pPr>
-        <w:pStyle w:val="Listenabsatz"/>
+        <w:pStyle w:val="ListParagraph"/>
         <w:numPr>
           <w:ilvl w:val="1"/>
           <w:numId w:val="14"/>
@@ -1423,7 +1423,7 @@
     </w:p>
     <w:p>
       <w:pPr>
-        <w:pStyle w:val="Listenabsatz"/>
+        <w:pStyle w:val="ListParagraph"/>
         <w:numPr>
           <w:ilvl w:val="1"/>
           <w:numId w:val="14"/>
@@ -1441,7 +1441,7 @@
     </w:p>
     <w:p>
       <w:pPr>
-        <w:pStyle w:val="Listenabsatz"/>
+        <w:pStyle w:val="ListParagraph"/>
         <w:numPr>
           <w:ilvl w:val="2"/>
           <w:numId w:val="14"/>
@@ -1459,7 +1459,7 @@
     </w:p>
     <w:p>
       <w:pPr>
-        <w:pStyle w:val="Listenabsatz"/>
+        <w:pStyle w:val="ListParagraph"/>
         <w:numPr>
           <w:ilvl w:val="2"/>
           <w:numId w:val="14"/>
@@ -1477,7 +1477,7 @@
     </w:p>
     <w:p>
       <w:pPr>
-        <w:pStyle w:val="Listenabsatz"/>
+        <w:pStyle w:val="ListParagraph"/>
         <w:numPr>
           <w:ilvl w:val="1"/>
           <w:numId w:val="14"/>
@@ -1495,7 +1495,7 @@
     </w:p>
     <w:p>
       <w:pPr>
-        <w:pStyle w:val="Listenabsatz"/>
+        <w:pStyle w:val="ListParagraph"/>
         <w:numPr>
           <w:ilvl w:val="1"/>
           <w:numId w:val="14"/>
@@ -1513,7 +1513,7 @@
     </w:p>
     <w:p>
       <w:pPr>
-        <w:pStyle w:val="Listenabsatz"/>
+        <w:pStyle w:val="ListParagraph"/>
         <w:numPr>
           <w:ilvl w:val="1"/>
           <w:numId w:val="14"/>
@@ -1531,7 +1531,7 @@
     </w:p>
     <w:p>
       <w:pPr>
-        <w:pStyle w:val="Listenabsatz"/>
+        <w:pStyle w:val="ListParagraph"/>
         <w:numPr>
           <w:ilvl w:val="1"/>
           <w:numId w:val="14"/>
@@ -1549,7 +1549,7 @@
     </w:p>
     <w:p>
       <w:pPr>
-        <w:pStyle w:val="Listenabsatz"/>
+        <w:pStyle w:val="ListParagraph"/>
         <w:numPr>
           <w:ilvl w:val="1"/>
           <w:numId w:val="14"/>
@@ -1584,7 +1584,7 @@
     </w:p>
     <w:p>
       <w:pPr>
-        <w:pStyle w:val="berschrift1"/>
+        <w:pStyle w:val="Heading1"/>
         <w:numPr>
           <w:ilvl w:val="0"/>
           <w:numId w:val="1"/>
@@ -1624,7 +1624,7 @@
     </w:p>
     <w:p>
       <w:pPr>
-        <w:pStyle w:val="berschrift2"/>
+        <w:pStyle w:val="Heading2"/>
         <w:numPr>
           <w:ilvl w:val="1"/>
           <w:numId w:val="1"/>
@@ -1657,7 +1657,7 @@
     </w:p>
     <w:p>
       <w:pPr>
-        <w:pStyle w:val="StandardWeb"/>
+        <w:pStyle w:val="NormalWeb"/>
         <w:spacing w:before="0" w:beforeAutospacing="0" w:after="160" w:afterAutospacing="0"/>
         <w:ind w:left="720"/>
         <w:jc w:val="both"/>
@@ -1675,7 +1675,7 @@
     </w:p>
     <w:p>
       <w:pPr>
-        <w:pStyle w:val="StandardWeb"/>
+        <w:pStyle w:val="NormalWeb"/>
         <w:spacing w:before="0" w:beforeAutospacing="0" w:after="160" w:afterAutospacing="0"/>
         <w:ind w:left="720"/>
         <w:jc w:val="both"/>
@@ -1750,7 +1750,7 @@
     </w:p>
     <w:p>
       <w:pPr>
-        <w:pStyle w:val="StandardWeb"/>
+        <w:pStyle w:val="NormalWeb"/>
         <w:spacing w:before="0" w:beforeAutospacing="0" w:after="160" w:afterAutospacing="0"/>
         <w:ind w:left="720"/>
         <w:jc w:val="both"/>
@@ -1763,226 +1763,50 @@
           <w:rFonts w:ascii="Calibri" w:hAnsi="Calibri" w:cs="Calibri"/>
           <w:color w:val="0D0D0D" w:themeColor="text1" w:themeTint="F2"/>
         </w:rPr>
-        <w:t xml:space="preserve">The </w:t>
-      </w:r>
-      <w:proofErr w:type="spellStart"/>
+        <w:t xml:space="preserve">The goal of this project is to provide users with a mobile application for monitoring and documenting observations and receiving work-related notifications and information for on-field machinery status, at any time, outside the office. </w:t>
+      </w:r>
       <w:r>
         <w:rPr>
           <w:rFonts w:ascii="Calibri" w:hAnsi="Calibri" w:cs="Calibri"/>
           <w:color w:val="0D0D0D" w:themeColor="text1" w:themeTint="F2"/>
-        </w:rPr>
-        <w:t>goal</w:t>
-      </w:r>
-      <w:proofErr w:type="spellEnd"/>
+          <w:lang w:val="en-US"/>
+        </w:rPr>
+        <w:t xml:space="preserve">Connected to the car’s headset, this application will be </w:t>
+      </w:r>
       <w:r>
         <w:rPr>
           <w:rFonts w:ascii="Calibri" w:hAnsi="Calibri" w:cs="Calibri"/>
           <w:color w:val="0D0D0D" w:themeColor="text1" w:themeTint="F2"/>
-        </w:rPr>
-        <w:t xml:space="preserve"> </w:t>
-      </w:r>
-      <w:proofErr w:type="spellStart"/>
+          <w:lang w:val="en-US"/>
+        </w:rPr>
+        <w:t>equipped with voice interactions</w:t>
+      </w:r>
       <w:r>
         <w:rPr>
           <w:rFonts w:ascii="Calibri" w:hAnsi="Calibri" w:cs="Calibri"/>
           <w:color w:val="0D0D0D" w:themeColor="text1" w:themeTint="F2"/>
-        </w:rPr>
-        <w:t>of</w:t>
-      </w:r>
-      <w:proofErr w:type="spellEnd"/>
+          <w:lang w:val="en-US"/>
+        </w:rPr>
+        <w:t xml:space="preserve"> to minimize the need for touch-based user’s intervention with the on-screen icons. </w:t>
+      </w:r>
       <w:r>
         <w:rPr>
           <w:rFonts w:ascii="Calibri" w:hAnsi="Calibri" w:cs="Calibri"/>
           <w:color w:val="0D0D0D" w:themeColor="text1" w:themeTint="F2"/>
         </w:rPr>
-        <w:t xml:space="preserve"> </w:t>
-      </w:r>
-      <w:proofErr w:type="spellStart"/>
+        <w:t>Such availability of information and access to work will help users in making informed business dec</w:t>
+      </w:r>
       <w:r>
         <w:rPr>
           <w:rFonts w:ascii="Calibri" w:hAnsi="Calibri" w:cs="Calibri"/>
           <w:color w:val="0D0D0D" w:themeColor="text1" w:themeTint="F2"/>
         </w:rPr>
-        <w:t>this</w:t>
-      </w:r>
-      <w:proofErr w:type="spellEnd"/>
-      <w:r>
-        <w:rPr>
-          <w:rFonts w:ascii="Calibri" w:hAnsi="Calibri" w:cs="Calibri"/>
-          <w:color w:val="0D0D0D" w:themeColor="text1" w:themeTint="F2"/>
-        </w:rPr>
-        <w:t xml:space="preserve"> </w:t>
-      </w:r>
-      <w:proofErr w:type="spellStart"/>
-      <w:r>
-        <w:rPr>
-          <w:rFonts w:ascii="Calibri" w:hAnsi="Calibri" w:cs="Calibri"/>
-          <w:color w:val="0D0D0D" w:themeColor="text1" w:themeTint="F2"/>
-        </w:rPr>
-        <w:t>project</w:t>
-      </w:r>
-      <w:proofErr w:type="spellEnd"/>
-      <w:r>
-        <w:rPr>
-          <w:rFonts w:ascii="Calibri" w:hAnsi="Calibri" w:cs="Calibri"/>
-          <w:color w:val="0D0D0D" w:themeColor="text1" w:themeTint="F2"/>
-        </w:rPr>
-        <w:t xml:space="preserve"> is to provide users with a mobile application for monitoring and documenting observations and receiving work-related notifications and information for on-field machinery status, at any time, outside the office. </w:t>
-      </w:r>
-      <w:r>
-        <w:rPr>
-          <w:rFonts w:ascii="Calibri" w:hAnsi="Calibri" w:cs="Calibri"/>
-          <w:color w:val="0D0D0D" w:themeColor="text1" w:themeTint="F2"/>
-          <w:lang w:val="en-US"/>
-        </w:rPr>
-        <w:t xml:space="preserve">Connected to the car’s headset, this application will be </w:t>
-      </w:r>
-      <w:r>
-        <w:rPr>
-          <w:rFonts w:ascii="Calibri" w:hAnsi="Calibri" w:cs="Calibri"/>
-          <w:color w:val="0D0D0D" w:themeColor="text1" w:themeTint="F2"/>
-          <w:lang w:val="en-US"/>
-        </w:rPr>
-        <w:t>equipped with voice interactions</w:t>
-      </w:r>
-      <w:r>
-        <w:rPr>
-          <w:rFonts w:ascii="Calibri" w:hAnsi="Calibri" w:cs="Calibri"/>
-          <w:color w:val="0D0D0D" w:themeColor="text1" w:themeTint="F2"/>
-          <w:lang w:val="en-US"/>
-        </w:rPr>
-        <w:t xml:space="preserve"> to minimize the need for touch-based user’s intervention with the on-screen icons. </w:t>
-      </w:r>
-      <w:r>
-        <w:rPr>
-          <w:rFonts w:ascii="Calibri" w:hAnsi="Calibri" w:cs="Calibri"/>
-          <w:color w:val="0D0D0D" w:themeColor="text1" w:themeTint="F2"/>
-        </w:rPr>
-        <w:t xml:space="preserve">Such </w:t>
-      </w:r>
-      <w:proofErr w:type="spellStart"/>
-      <w:r>
-        <w:rPr>
-          <w:rFonts w:ascii="Calibri" w:hAnsi="Calibri" w:cs="Calibri"/>
-          <w:color w:val="0D0D0D" w:themeColor="text1" w:themeTint="F2"/>
-        </w:rPr>
-        <w:t>availability</w:t>
-      </w:r>
-      <w:proofErr w:type="spellEnd"/>
-      <w:r>
-        <w:rPr>
-          <w:rFonts w:ascii="Calibri" w:hAnsi="Calibri" w:cs="Calibri"/>
-          <w:color w:val="0D0D0D" w:themeColor="text1" w:themeTint="F2"/>
-        </w:rPr>
-        <w:t xml:space="preserve"> </w:t>
-      </w:r>
-      <w:proofErr w:type="spellStart"/>
-      <w:r>
-        <w:rPr>
-          <w:rFonts w:ascii="Calibri" w:hAnsi="Calibri" w:cs="Calibri"/>
-          <w:color w:val="0D0D0D" w:themeColor="text1" w:themeTint="F2"/>
-        </w:rPr>
-        <w:t>of</w:t>
-      </w:r>
-      <w:proofErr w:type="spellEnd"/>
-      <w:r>
-        <w:rPr>
-          <w:rFonts w:ascii="Calibri" w:hAnsi="Calibri" w:cs="Calibri"/>
-          <w:color w:val="0D0D0D" w:themeColor="text1" w:themeTint="F2"/>
-        </w:rPr>
-        <w:t xml:space="preserve"> </w:t>
-      </w:r>
-      <w:proofErr w:type="spellStart"/>
-      <w:r>
-        <w:rPr>
-          <w:rFonts w:ascii="Calibri" w:hAnsi="Calibri" w:cs="Calibri"/>
-          <w:color w:val="0D0D0D" w:themeColor="text1" w:themeTint="F2"/>
-        </w:rPr>
-        <w:t>information</w:t>
-      </w:r>
-      <w:proofErr w:type="spellEnd"/>
-      <w:r>
-        <w:rPr>
-          <w:rFonts w:ascii="Calibri" w:hAnsi="Calibri" w:cs="Calibri"/>
-          <w:color w:val="0D0D0D" w:themeColor="text1" w:themeTint="F2"/>
-        </w:rPr>
-        <w:t xml:space="preserve"> </w:t>
-      </w:r>
-      <w:proofErr w:type="spellStart"/>
-      <w:r>
-        <w:rPr>
-          <w:rFonts w:ascii="Calibri" w:hAnsi="Calibri" w:cs="Calibri"/>
-          <w:color w:val="0D0D0D" w:themeColor="text1" w:themeTint="F2"/>
-        </w:rPr>
-        <w:t>and</w:t>
-      </w:r>
-      <w:proofErr w:type="spellEnd"/>
-      <w:r>
-        <w:rPr>
-          <w:rFonts w:ascii="Calibri" w:hAnsi="Calibri" w:cs="Calibri"/>
-          <w:color w:val="0D0D0D" w:themeColor="text1" w:themeTint="F2"/>
-        </w:rPr>
-        <w:t xml:space="preserve"> access to work will help users in making informed business dec</w:t>
-      </w:r>
-      <w:r>
-        <w:rPr>
-          <w:rFonts w:ascii="Calibri" w:hAnsi="Calibri" w:cs="Calibri"/>
-          <w:color w:val="0D0D0D" w:themeColor="text1" w:themeTint="F2"/>
-        </w:rPr>
-        <w:t xml:space="preserve">isions </w:t>
-      </w:r>
-      <w:proofErr w:type="spellStart"/>
-      <w:r>
-        <w:rPr>
-          <w:rFonts w:ascii="Calibri" w:hAnsi="Calibri" w:cs="Calibri"/>
-          <w:color w:val="0D0D0D" w:themeColor="text1" w:themeTint="F2"/>
-        </w:rPr>
-        <w:t>any</w:t>
-      </w:r>
-      <w:proofErr w:type="spellEnd"/>
-      <w:r>
-        <w:rPr>
-          <w:rFonts w:ascii="Calibri" w:hAnsi="Calibri" w:cs="Calibri"/>
-          <w:color w:val="0D0D0D" w:themeColor="text1" w:themeTint="F2"/>
-        </w:rPr>
-        <w:t xml:space="preserve"> time, </w:t>
-      </w:r>
-      <w:proofErr w:type="spellStart"/>
-      <w:r>
-        <w:rPr>
-          <w:rFonts w:ascii="Calibri" w:hAnsi="Calibri" w:cs="Calibri"/>
-          <w:color w:val="0D0D0D" w:themeColor="text1" w:themeTint="F2"/>
-        </w:rPr>
-        <w:t>from</w:t>
-      </w:r>
-      <w:proofErr w:type="spellEnd"/>
-      <w:r>
-        <w:rPr>
-          <w:rFonts w:ascii="Calibri" w:hAnsi="Calibri" w:cs="Calibri"/>
-          <w:color w:val="0D0D0D" w:themeColor="text1" w:themeTint="F2"/>
-        </w:rPr>
-        <w:t xml:space="preserve"> </w:t>
-      </w:r>
-      <w:proofErr w:type="spellStart"/>
-      <w:r>
-        <w:rPr>
-          <w:rFonts w:ascii="Calibri" w:hAnsi="Calibri" w:cs="Calibri"/>
-          <w:color w:val="0D0D0D" w:themeColor="text1" w:themeTint="F2"/>
-        </w:rPr>
-        <w:t>anywhere</w:t>
-      </w:r>
-      <w:proofErr w:type="spellEnd"/>
-      <w:r>
-        <w:rPr>
-          <w:rFonts w:ascii="Calibri" w:hAnsi="Calibri" w:cs="Calibri"/>
-          <w:color w:val="0D0D0D" w:themeColor="text1" w:themeTint="F2"/>
-        </w:rPr>
-        <w:t>.</w:t>
-      </w:r>
-    </w:p>
-    <w:p>
-      <w:pPr>
-        <w:pStyle w:val="berschrift2"/>
+        <w:t>isions any time, from anywhere.</w:t>
+      </w:r>
+    </w:p>
+    <w:p>
+      <w:pPr>
+        <w:pStyle w:val="Heading2"/>
         <w:numPr>
           <w:ilvl w:val="1"/>
           <w:numId w:val="1"/>
@@ -2011,32 +1835,12 @@
           <w:sz w:val="28"/>
           <w:szCs w:val="28"/>
         </w:rPr>
-        <w:t xml:space="preserve">The Client, </w:t>
-      </w:r>
-      <w:proofErr w:type="gramStart"/>
-      <w:r>
-        <w:rPr>
-          <w:rFonts w:asciiTheme="minorHAnsi" w:hAnsiTheme="minorHAnsi" w:cstheme="minorHAnsi"/>
-          <w:color w:val="0D0D0D" w:themeColor="text1" w:themeTint="F2"/>
-          <w:sz w:val="28"/>
-          <w:szCs w:val="28"/>
-        </w:rPr>
-        <w:t>The</w:t>
-      </w:r>
-      <w:proofErr w:type="gramEnd"/>
-      <w:r>
-        <w:rPr>
-          <w:rFonts w:asciiTheme="minorHAnsi" w:hAnsiTheme="minorHAnsi" w:cstheme="minorHAnsi"/>
-          <w:color w:val="0D0D0D" w:themeColor="text1" w:themeTint="F2"/>
-          <w:sz w:val="28"/>
-          <w:szCs w:val="28"/>
-        </w:rPr>
-        <w:t xml:space="preserve"> Customer, and Other Stakeholders</w:t>
-      </w:r>
-    </w:p>
-    <w:p>
-      <w:pPr>
-        <w:pStyle w:val="StandardWeb"/>
+        <w:t>The Client, The Customer, and Other Stakeholders</w:t>
+      </w:r>
+    </w:p>
+    <w:p>
+      <w:pPr>
+        <w:pStyle w:val="NormalWeb"/>
         <w:spacing w:before="0" w:beforeAutospacing="0" w:after="160" w:afterAutospacing="0"/>
         <w:ind w:left="720"/>
         <w:jc w:val="both"/>
@@ -2056,7 +1860,7 @@
     </w:p>
     <w:p>
       <w:pPr>
-        <w:pStyle w:val="StandardWeb"/>
+        <w:pStyle w:val="NormalWeb"/>
         <w:spacing w:before="0" w:beforeAutospacing="0" w:after="160" w:afterAutospacing="0"/>
         <w:ind w:left="720"/>
         <w:jc w:val="both"/>
@@ -2074,7 +1878,7 @@
     </w:p>
     <w:p>
       <w:pPr>
-        <w:pStyle w:val="StandardWeb"/>
+        <w:pStyle w:val="NormalWeb"/>
         <w:spacing w:before="0" w:beforeAutospacing="0" w:after="160" w:afterAutospacing="0"/>
         <w:ind w:left="720"/>
         <w:jc w:val="both"/>
@@ -2125,7 +1929,7 @@
     </w:p>
     <w:p>
       <w:pPr>
-        <w:pStyle w:val="berschrift2"/>
+        <w:pStyle w:val="Heading2"/>
         <w:ind w:left="360"/>
         <w:jc w:val="both"/>
         <w:rPr>
@@ -2211,7 +2015,6 @@
         </w:rPr>
         <w:t xml:space="preserve">Progressive Farmers is a term used for farmers who have high level knowledge on farming and agriculture, but may not be the experts. </w:t>
       </w:r>
-      <w:proofErr w:type="spellStart"/>
       <w:r>
         <w:rPr>
           <w:rFonts w:ascii="Calibri" w:eastAsia="Times New Roman" w:hAnsi="Calibri" w:cs="Calibri"/>
@@ -2220,9 +2023,8 @@
           <w:szCs w:val="24"/>
           <w:lang w:val="de-DE" w:eastAsia="de-DE"/>
         </w:rPr>
-        <w:t>From</w:t>
-      </w:r>
-      <w:proofErr w:type="spellEnd"/>
+        <w:t xml:space="preserve">From technology’s point of view, progressive farmers are advanced users of technology and can easily adapt to novel tools and features incorporated in their work. </w:t>
+      </w:r>
       <w:r>
         <w:rPr>
           <w:rFonts w:ascii="Calibri" w:eastAsia="Times New Roman" w:hAnsi="Calibri" w:cs="Calibri"/>
@@ -2231,271 +2033,7 @@
           <w:szCs w:val="24"/>
           <w:lang w:val="de-DE" w:eastAsia="de-DE"/>
         </w:rPr>
-        <w:t xml:space="preserve"> </w:t>
-      </w:r>
-      <w:proofErr w:type="spellStart"/>
-      <w:r>
-        <w:rPr>
-          <w:rFonts w:ascii="Calibri" w:eastAsia="Times New Roman" w:hAnsi="Calibri" w:cs="Calibri"/>
-          <w:color w:val="0D0D0D" w:themeColor="text1" w:themeTint="F2"/>
-          <w:sz w:val="24"/>
-          <w:szCs w:val="24"/>
-          <w:lang w:val="de-DE" w:eastAsia="de-DE"/>
-        </w:rPr>
-        <w:t>technology’s</w:t>
-      </w:r>
-      <w:proofErr w:type="spellEnd"/>
-      <w:r>
-        <w:rPr>
-          <w:rFonts w:ascii="Calibri" w:eastAsia="Times New Roman" w:hAnsi="Calibri" w:cs="Calibri"/>
-          <w:color w:val="0D0D0D" w:themeColor="text1" w:themeTint="F2"/>
-          <w:sz w:val="24"/>
-          <w:szCs w:val="24"/>
-          <w:lang w:val="de-DE" w:eastAsia="de-DE"/>
-        </w:rPr>
-        <w:t xml:space="preserve"> </w:t>
-      </w:r>
-      <w:proofErr w:type="spellStart"/>
-      <w:r>
-        <w:rPr>
-          <w:rFonts w:ascii="Calibri" w:eastAsia="Times New Roman" w:hAnsi="Calibri" w:cs="Calibri"/>
-          <w:color w:val="0D0D0D" w:themeColor="text1" w:themeTint="F2"/>
-          <w:sz w:val="24"/>
-          <w:szCs w:val="24"/>
-          <w:lang w:val="de-DE" w:eastAsia="de-DE"/>
-        </w:rPr>
-        <w:t>point</w:t>
-      </w:r>
-      <w:proofErr w:type="spellEnd"/>
-      <w:r>
-        <w:rPr>
-          <w:rFonts w:ascii="Calibri" w:eastAsia="Times New Roman" w:hAnsi="Calibri" w:cs="Calibri"/>
-          <w:color w:val="0D0D0D" w:themeColor="text1" w:themeTint="F2"/>
-          <w:sz w:val="24"/>
-          <w:szCs w:val="24"/>
-          <w:lang w:val="de-DE" w:eastAsia="de-DE"/>
-        </w:rPr>
-        <w:t xml:space="preserve"> </w:t>
-      </w:r>
-      <w:proofErr w:type="spellStart"/>
-      <w:r>
-        <w:rPr>
-          <w:rFonts w:ascii="Calibri" w:eastAsia="Times New Roman" w:hAnsi="Calibri" w:cs="Calibri"/>
-          <w:color w:val="0D0D0D" w:themeColor="text1" w:themeTint="F2"/>
-          <w:sz w:val="24"/>
-          <w:szCs w:val="24"/>
-          <w:lang w:val="de-DE" w:eastAsia="de-DE"/>
-        </w:rPr>
-        <w:t>of</w:t>
-      </w:r>
-      <w:proofErr w:type="spellEnd"/>
-      <w:r>
-        <w:rPr>
-          <w:rFonts w:ascii="Calibri" w:eastAsia="Times New Roman" w:hAnsi="Calibri" w:cs="Calibri"/>
-          <w:color w:val="0D0D0D" w:themeColor="text1" w:themeTint="F2"/>
-          <w:sz w:val="24"/>
-          <w:szCs w:val="24"/>
-          <w:lang w:val="de-DE" w:eastAsia="de-DE"/>
-        </w:rPr>
-        <w:t xml:space="preserve"> view, progressive farmers are advanced users of technology and can easily adapt to novel tools and features incorporated in their work. </w:t>
-      </w:r>
-      <w:proofErr w:type="spellStart"/>
-      <w:r>
-        <w:rPr>
-          <w:rFonts w:ascii="Calibri" w:eastAsia="Times New Roman" w:hAnsi="Calibri" w:cs="Calibri"/>
-          <w:color w:val="0D0D0D" w:themeColor="text1" w:themeTint="F2"/>
-          <w:sz w:val="24"/>
-          <w:szCs w:val="24"/>
-          <w:lang w:val="de-DE" w:eastAsia="de-DE"/>
-        </w:rPr>
-        <w:t>They</w:t>
-      </w:r>
-      <w:proofErr w:type="spellEnd"/>
-      <w:r>
-        <w:rPr>
-          <w:rFonts w:ascii="Calibri" w:eastAsia="Times New Roman" w:hAnsi="Calibri" w:cs="Calibri"/>
-          <w:color w:val="0D0D0D" w:themeColor="text1" w:themeTint="F2"/>
-          <w:sz w:val="24"/>
-          <w:szCs w:val="24"/>
-          <w:lang w:val="de-DE" w:eastAsia="de-DE"/>
-        </w:rPr>
-        <w:t xml:space="preserve"> </w:t>
-      </w:r>
-      <w:proofErr w:type="spellStart"/>
-      <w:r>
-        <w:rPr>
-          <w:rFonts w:ascii="Calibri" w:eastAsia="Times New Roman" w:hAnsi="Calibri" w:cs="Calibri"/>
-          <w:color w:val="0D0D0D" w:themeColor="text1" w:themeTint="F2"/>
-          <w:sz w:val="24"/>
-          <w:szCs w:val="24"/>
-          <w:lang w:val="de-DE" w:eastAsia="de-DE"/>
-        </w:rPr>
-        <w:t>see</w:t>
-      </w:r>
-      <w:proofErr w:type="spellEnd"/>
-      <w:r>
-        <w:rPr>
-          <w:rFonts w:ascii="Calibri" w:eastAsia="Times New Roman" w:hAnsi="Calibri" w:cs="Calibri"/>
-          <w:color w:val="0D0D0D" w:themeColor="text1" w:themeTint="F2"/>
-          <w:sz w:val="24"/>
-          <w:szCs w:val="24"/>
-          <w:lang w:val="de-DE" w:eastAsia="de-DE"/>
-        </w:rPr>
-        <w:t xml:space="preserve"> </w:t>
-      </w:r>
-      <w:proofErr w:type="spellStart"/>
-      <w:r>
-        <w:rPr>
-          <w:rFonts w:ascii="Calibri" w:eastAsia="Times New Roman" w:hAnsi="Calibri" w:cs="Calibri"/>
-          <w:color w:val="0D0D0D" w:themeColor="text1" w:themeTint="F2"/>
-          <w:sz w:val="24"/>
-          <w:szCs w:val="24"/>
-          <w:lang w:val="de-DE" w:eastAsia="de-DE"/>
-        </w:rPr>
-        <w:t>and</w:t>
-      </w:r>
-      <w:proofErr w:type="spellEnd"/>
-      <w:r>
-        <w:rPr>
-          <w:rFonts w:ascii="Calibri" w:eastAsia="Times New Roman" w:hAnsi="Calibri" w:cs="Calibri"/>
-          <w:color w:val="0D0D0D" w:themeColor="text1" w:themeTint="F2"/>
-          <w:sz w:val="24"/>
-          <w:szCs w:val="24"/>
-          <w:lang w:val="de-DE" w:eastAsia="de-DE"/>
-        </w:rPr>
-        <w:t xml:space="preserve"> </w:t>
-      </w:r>
-      <w:proofErr w:type="spellStart"/>
-      <w:r>
-        <w:rPr>
-          <w:rFonts w:ascii="Calibri" w:eastAsia="Times New Roman" w:hAnsi="Calibri" w:cs="Calibri"/>
-          <w:color w:val="0D0D0D" w:themeColor="text1" w:themeTint="F2"/>
-          <w:sz w:val="24"/>
-          <w:szCs w:val="24"/>
-          <w:lang w:val="de-DE" w:eastAsia="de-DE"/>
-        </w:rPr>
-        <w:t>value</w:t>
-      </w:r>
-      <w:proofErr w:type="spellEnd"/>
-      <w:r>
-        <w:rPr>
-          <w:rFonts w:ascii="Calibri" w:eastAsia="Times New Roman" w:hAnsi="Calibri" w:cs="Calibri"/>
-          <w:color w:val="0D0D0D" w:themeColor="text1" w:themeTint="F2"/>
-          <w:sz w:val="24"/>
-          <w:szCs w:val="24"/>
-          <w:lang w:val="de-DE" w:eastAsia="de-DE"/>
-        </w:rPr>
-        <w:t xml:space="preserve"> </w:t>
-      </w:r>
-      <w:proofErr w:type="spellStart"/>
-      <w:r>
-        <w:rPr>
-          <w:rFonts w:ascii="Calibri" w:eastAsia="Times New Roman" w:hAnsi="Calibri" w:cs="Calibri"/>
-          <w:color w:val="0D0D0D" w:themeColor="text1" w:themeTint="F2"/>
-          <w:sz w:val="24"/>
-          <w:szCs w:val="24"/>
-          <w:lang w:val="de-DE" w:eastAsia="de-DE"/>
-        </w:rPr>
-        <w:t>the</w:t>
-      </w:r>
-      <w:proofErr w:type="spellEnd"/>
-      <w:r>
-        <w:rPr>
-          <w:rFonts w:ascii="Calibri" w:eastAsia="Times New Roman" w:hAnsi="Calibri" w:cs="Calibri"/>
-          <w:color w:val="0D0D0D" w:themeColor="text1" w:themeTint="F2"/>
-          <w:sz w:val="24"/>
-          <w:szCs w:val="24"/>
-          <w:lang w:val="de-DE" w:eastAsia="de-DE"/>
-        </w:rPr>
-        <w:t xml:space="preserve"> </w:t>
-      </w:r>
-      <w:proofErr w:type="spellStart"/>
-      <w:r>
-        <w:rPr>
-          <w:rFonts w:ascii="Calibri" w:eastAsia="Times New Roman" w:hAnsi="Calibri" w:cs="Calibri"/>
-          <w:color w:val="0D0D0D" w:themeColor="text1" w:themeTint="F2"/>
-          <w:sz w:val="24"/>
-          <w:szCs w:val="24"/>
-          <w:lang w:val="de-DE" w:eastAsia="de-DE"/>
-        </w:rPr>
-        <w:t>benefits</w:t>
-      </w:r>
-      <w:proofErr w:type="spellEnd"/>
-      <w:r>
-        <w:rPr>
-          <w:rFonts w:ascii="Calibri" w:eastAsia="Times New Roman" w:hAnsi="Calibri" w:cs="Calibri"/>
-          <w:color w:val="0D0D0D" w:themeColor="text1" w:themeTint="F2"/>
-          <w:sz w:val="24"/>
-          <w:szCs w:val="24"/>
-          <w:lang w:val="de-DE" w:eastAsia="de-DE"/>
-        </w:rPr>
-        <w:t xml:space="preserve"> </w:t>
-      </w:r>
-      <w:proofErr w:type="spellStart"/>
-      <w:r>
-        <w:rPr>
-          <w:rFonts w:ascii="Calibri" w:eastAsia="Times New Roman" w:hAnsi="Calibri" w:cs="Calibri"/>
-          <w:color w:val="0D0D0D" w:themeColor="text1" w:themeTint="F2"/>
-          <w:sz w:val="24"/>
-          <w:szCs w:val="24"/>
-          <w:lang w:val="de-DE" w:eastAsia="de-DE"/>
-        </w:rPr>
-        <w:t>that</w:t>
-      </w:r>
-      <w:proofErr w:type="spellEnd"/>
-      <w:r>
-        <w:rPr>
-          <w:rFonts w:ascii="Calibri" w:eastAsia="Times New Roman" w:hAnsi="Calibri" w:cs="Calibri"/>
-          <w:color w:val="0D0D0D" w:themeColor="text1" w:themeTint="F2"/>
-          <w:sz w:val="24"/>
-          <w:szCs w:val="24"/>
-          <w:lang w:val="de-DE" w:eastAsia="de-DE"/>
-        </w:rPr>
-        <w:t xml:space="preserve"> </w:t>
-      </w:r>
-      <w:proofErr w:type="spellStart"/>
-      <w:r>
-        <w:rPr>
-          <w:rFonts w:ascii="Calibri" w:eastAsia="Times New Roman" w:hAnsi="Calibri" w:cs="Calibri"/>
-          <w:color w:val="0D0D0D" w:themeColor="text1" w:themeTint="F2"/>
-          <w:sz w:val="24"/>
-          <w:szCs w:val="24"/>
-          <w:lang w:val="de-DE" w:eastAsia="de-DE"/>
-        </w:rPr>
-        <w:t>technology</w:t>
-      </w:r>
-      <w:proofErr w:type="spellEnd"/>
-      <w:r>
-        <w:rPr>
-          <w:rFonts w:ascii="Calibri" w:eastAsia="Times New Roman" w:hAnsi="Calibri" w:cs="Calibri"/>
-          <w:color w:val="0D0D0D" w:themeColor="text1" w:themeTint="F2"/>
-          <w:sz w:val="24"/>
-          <w:szCs w:val="24"/>
-          <w:lang w:val="de-DE" w:eastAsia="de-DE"/>
-        </w:rPr>
-        <w:t xml:space="preserve"> </w:t>
-      </w:r>
-      <w:proofErr w:type="spellStart"/>
-      <w:r>
-        <w:rPr>
-          <w:rFonts w:ascii="Calibri" w:eastAsia="Times New Roman" w:hAnsi="Calibri" w:cs="Calibri"/>
-          <w:color w:val="0D0D0D" w:themeColor="text1" w:themeTint="F2"/>
-          <w:sz w:val="24"/>
-          <w:szCs w:val="24"/>
-          <w:lang w:val="de-DE" w:eastAsia="de-DE"/>
-        </w:rPr>
-        <w:t>brings</w:t>
-      </w:r>
-      <w:proofErr w:type="spellEnd"/>
-      <w:r>
-        <w:rPr>
-          <w:rFonts w:ascii="Calibri" w:eastAsia="Times New Roman" w:hAnsi="Calibri" w:cs="Calibri"/>
-          <w:color w:val="0D0D0D" w:themeColor="text1" w:themeTint="F2"/>
-          <w:sz w:val="24"/>
-          <w:szCs w:val="24"/>
-          <w:lang w:val="de-DE" w:eastAsia="de-DE"/>
-        </w:rPr>
-        <w:t>.</w:t>
+        <w:t>They see and value the benefits that technology brings.</w:t>
       </w:r>
     </w:p>
     <w:p>
@@ -2687,7 +2225,7 @@
     </w:p>
     <w:p>
       <w:pPr>
-        <w:pStyle w:val="berschrift1"/>
+        <w:pStyle w:val="Heading1"/>
         <w:numPr>
           <w:ilvl w:val="0"/>
           <w:numId w:val="1"/>
@@ -2720,7 +2258,7 @@
     </w:p>
     <w:p>
       <w:pPr>
-        <w:pStyle w:val="berschrift2"/>
+        <w:pStyle w:val="Heading2"/>
         <w:numPr>
           <w:ilvl w:val="1"/>
           <w:numId w:val="1"/>
@@ -2767,7 +2305,7 @@
     </w:p>
     <w:p>
       <w:pPr>
-        <w:pStyle w:val="berschrift3"/>
+        <w:pStyle w:val="Heading3"/>
         <w:jc w:val="both"/>
         <w:rPr>
           <w:rFonts w:asciiTheme="minorHAnsi" w:hAnsiTheme="minorHAnsi" w:cstheme="minorHAnsi"/>
@@ -2898,7 +2436,7 @@
           <w:sz w:val="24"/>
           <w:szCs w:val="24"/>
         </w:rPr>
-        <w:t>2</w:t>
+        <w:t>3</w:t>
       </w:r>
       <w:r>
         <w:rPr>
@@ -2954,7 +2492,25 @@
           <w:sz w:val="24"/>
           <w:szCs w:val="24"/>
         </w:rPr>
-        <w:t xml:space="preserve">12 </w:t>
+        <w:t>1</w:t>
+      </w:r>
+      <w:r>
+        <w:rPr>
+          <w:rFonts w:cstheme="minorHAnsi"/>
+          <w:color w:val="0D0D0D" w:themeColor="text1" w:themeTint="F2"/>
+          <w:sz w:val="24"/>
+          <w:szCs w:val="24"/>
+        </w:rPr>
+        <w:t>3</w:t>
+      </w:r>
+      <w:r>
+        <w:rPr>
+          <w:rFonts w:cstheme="minorHAnsi"/>
+          <w:color w:val="0D0D0D" w:themeColor="text1" w:themeTint="F2"/>
+          <w:sz w:val="24"/>
+          <w:szCs w:val="24"/>
+        </w:rPr>
+        <w:t xml:space="preserve"> </w:t>
       </w:r>
       <w:r>
         <w:rPr>
@@ -2968,7 +2524,7 @@
     </w:p>
     <w:p>
       <w:pPr>
-        <w:pStyle w:val="berschrift3"/>
+        <w:pStyle w:val="Heading3"/>
         <w:jc w:val="both"/>
         <w:rPr>
           <w:rFonts w:asciiTheme="minorHAnsi" w:hAnsiTheme="minorHAnsi" w:cstheme="minorHAnsi"/>
@@ -3045,7 +2601,7 @@
     </w:p>
     <w:p>
       <w:pPr>
-        <w:pStyle w:val="berschrift3"/>
+        <w:pStyle w:val="Heading3"/>
         <w:jc w:val="both"/>
         <w:rPr>
           <w:rFonts w:asciiTheme="minorHAnsi" w:hAnsiTheme="minorHAnsi" w:cstheme="minorHAnsi"/>
@@ -3180,7 +2736,7 @@
     </w:p>
     <w:p>
       <w:pPr>
-        <w:pStyle w:val="berschrift3"/>
+        <w:pStyle w:val="Heading3"/>
         <w:jc w:val="both"/>
         <w:rPr>
           <w:rFonts w:asciiTheme="minorHAnsi" w:hAnsiTheme="minorHAnsi" w:cstheme="minorHAnsi"/>
@@ -3309,7 +2865,7 @@
     </w:p>
     <w:p>
       <w:pPr>
-        <w:pStyle w:val="berschrift3"/>
+        <w:pStyle w:val="Heading3"/>
         <w:tabs>
           <w:tab w:val="left" w:pos="284"/>
         </w:tabs>
@@ -3425,7 +2981,7 @@
     </w:p>
     <w:p>
       <w:pPr>
-        <w:pStyle w:val="berschrift3"/>
+        <w:pStyle w:val="Heading3"/>
         <w:jc w:val="both"/>
         <w:rPr>
           <w:rFonts w:asciiTheme="minorHAnsi" w:hAnsiTheme="minorHAnsi" w:cstheme="minorHAnsi"/>
@@ -3587,7 +3143,7 @@
     </w:p>
     <w:p>
       <w:pPr>
-        <w:pStyle w:val="berschrift2"/>
+        <w:pStyle w:val="Heading2"/>
         <w:numPr>
           <w:ilvl w:val="1"/>
           <w:numId w:val="1"/>
@@ -3642,7 +3198,7 @@
     </w:p>
     <w:p>
       <w:pPr>
-        <w:pStyle w:val="berschrift2"/>
+        <w:pStyle w:val="Heading2"/>
         <w:numPr>
           <w:ilvl w:val="1"/>
           <w:numId w:val="1"/>
@@ -3761,7 +3317,7 @@
     </w:p>
     <w:p>
       <w:pPr>
-        <w:pStyle w:val="berschrift1"/>
+        <w:pStyle w:val="Heading1"/>
         <w:numPr>
           <w:ilvl w:val="0"/>
           <w:numId w:val="1"/>
@@ -3793,7 +3349,7 @@
     <w:bookmarkEnd w:id="7"/>
     <w:p>
       <w:pPr>
-        <w:pStyle w:val="berschrift2"/>
+        <w:pStyle w:val="Heading2"/>
         <w:numPr>
           <w:ilvl w:val="1"/>
           <w:numId w:val="1"/>
@@ -4385,7 +3941,7 @@
       <w:commentRangeEnd w:id="9"/>
       <w:r>
         <w:rPr>
-          <w:rStyle w:val="Kommentarzeichen"/>
+          <w:rStyle w:val="CommentReference"/>
           <w:color w:val="0D0D0D" w:themeColor="text1" w:themeTint="F2"/>
         </w:rPr>
         <w:commentReference w:id="9"/>
@@ -4393,7 +3949,7 @@
       <w:commentRangeEnd w:id="10"/>
       <w:r>
         <w:rPr>
-          <w:rStyle w:val="Kommentarzeichen"/>
+          <w:rStyle w:val="CommentReference"/>
         </w:rPr>
         <w:commentReference w:id="10"/>
       </w:r>
@@ -4421,7 +3977,7 @@
     </w:p>
     <w:p>
       <w:pPr>
-        <w:pStyle w:val="berschrift2"/>
+        <w:pStyle w:val="Heading2"/>
         <w:numPr>
           <w:ilvl w:val="1"/>
           <w:numId w:val="1"/>
@@ -4858,7 +4414,7 @@
     </w:p>
     <w:tbl>
       <w:tblPr>
-        <w:tblStyle w:val="Tabellenraster"/>
+        <w:tblStyle w:val="TableGrid"/>
         <w:tblW w:w="9923" w:type="dxa"/>
         <w:tblInd w:w="-5" w:type="dxa"/>
         <w:tblLayout w:type="fixed"/>
@@ -4885,23 +4441,13 @@
                 <w:szCs w:val="24"/>
               </w:rPr>
             </w:pPr>
-            <w:proofErr w:type="spellStart"/>
             <w:r>
               <w:rPr>
                 <w:b/>
                 <w:sz w:val="24"/>
                 <w:szCs w:val="24"/>
               </w:rPr>
-              <w:t>Req</w:t>
-            </w:r>
-            <w:proofErr w:type="spellEnd"/>
-            <w:r>
-              <w:rPr>
-                <w:b/>
-                <w:sz w:val="24"/>
-                <w:szCs w:val="24"/>
-              </w:rPr>
-              <w:t xml:space="preserve"> #</w:t>
+              <w:t>Req #</w:t>
             </w:r>
           </w:p>
         </w:tc>
@@ -4970,18 +4516,8 @@
                 <w:sz w:val="24"/>
                 <w:szCs w:val="24"/>
               </w:rPr>
-              <w:t xml:space="preserve">Fit </w:t>
+              <w:t>Fit Criterion</w:t>
             </w:r>
-            <w:proofErr w:type="spellStart"/>
-            <w:r>
-              <w:rPr>
-                <w:b/>
-                <w:sz w:val="24"/>
-                <w:szCs w:val="24"/>
-              </w:rPr>
-              <w:t>Criterion</w:t>
-            </w:r>
-            <w:proofErr w:type="spellEnd"/>
           </w:p>
         </w:tc>
         <w:tc>
@@ -4997,7 +4533,6 @@
                 <w:szCs w:val="24"/>
               </w:rPr>
             </w:pPr>
-            <w:proofErr w:type="spellStart"/>
             <w:r>
               <w:rPr>
                 <w:b/>
@@ -5006,7 +4541,6 @@
               </w:rPr>
               <w:t>Priority</w:t>
             </w:r>
-            <w:proofErr w:type="spellEnd"/>
           </w:p>
         </w:tc>
       </w:tr>
@@ -5017,7 +4551,7 @@
           </w:tcPr>
           <w:p>
             <w:pPr>
-              <w:pStyle w:val="Listenabsatz"/>
+              <w:pStyle w:val="ListParagraph"/>
               <w:numPr>
                 <w:ilvl w:val="0"/>
                 <w:numId w:val="32"/>
@@ -5142,7 +4676,7 @@
           </w:tcPr>
           <w:p>
             <w:pPr>
-              <w:pStyle w:val="Listenabsatz"/>
+              <w:pStyle w:val="ListParagraph"/>
               <w:numPr>
                 <w:ilvl w:val="0"/>
                 <w:numId w:val="32"/>
@@ -5267,7 +4801,7 @@
           </w:tcPr>
           <w:p>
             <w:pPr>
-              <w:pStyle w:val="Listenabsatz"/>
+              <w:pStyle w:val="ListParagraph"/>
               <w:numPr>
                 <w:ilvl w:val="0"/>
                 <w:numId w:val="32"/>
@@ -5392,7 +4926,7 @@
           </w:tcPr>
           <w:p>
             <w:pPr>
-              <w:pStyle w:val="Listenabsatz"/>
+              <w:pStyle w:val="ListParagraph"/>
               <w:numPr>
                 <w:ilvl w:val="0"/>
                 <w:numId w:val="32"/>
@@ -5449,17 +4983,7 @@
                 <w:szCs w:val="24"/>
                 <w:lang w:val="en-IN"/>
               </w:rPr>
-              <w:t xml:space="preserve"> </w:t>
-            </w:r>
-            <w:r>
-              <w:rPr>
-                <w:rFonts w:cstheme="minorHAnsi"/>
-                <w:color w:val="0D0D0D" w:themeColor="text1" w:themeTint="F2"/>
-                <w:sz w:val="24"/>
-                <w:szCs w:val="24"/>
-                <w:lang w:val="en-IN"/>
-              </w:rPr>
-              <w:t>about the machines being used in the nearby field.</w:t>
+              <w:t xml:space="preserve"> about the machines being used in the nearby field.</w:t>
             </w:r>
           </w:p>
         </w:tc>
@@ -5469,7 +4993,7 @@
           </w:tcPr>
           <w:p>
             <w:pPr>
-              <w:pStyle w:val="Listenabsatz"/>
+              <w:pStyle w:val="ListParagraph"/>
               <w:numPr>
                 <w:ilvl w:val="0"/>
                 <w:numId w:val="31"/>
@@ -5515,7 +5039,7 @@
           </w:p>
           <w:p>
             <w:pPr>
-              <w:pStyle w:val="Listenabsatz"/>
+              <w:pStyle w:val="ListParagraph"/>
               <w:numPr>
                 <w:ilvl w:val="0"/>
                 <w:numId w:val="31"/>
@@ -5598,7 +5122,7 @@
           </w:tcPr>
           <w:p>
             <w:pPr>
-              <w:pStyle w:val="Listenabsatz"/>
+              <w:pStyle w:val="ListParagraph"/>
               <w:numPr>
                 <w:ilvl w:val="0"/>
                 <w:numId w:val="32"/>
@@ -5727,7 +5251,7 @@
           </w:tcPr>
           <w:p>
             <w:pPr>
-              <w:pStyle w:val="Listenabsatz"/>
+              <w:pStyle w:val="ListParagraph"/>
               <w:numPr>
                 <w:ilvl w:val="0"/>
                 <w:numId w:val="32"/>
@@ -5842,7 +5366,7 @@
           </w:tcPr>
           <w:p>
             <w:pPr>
-              <w:pStyle w:val="Listenabsatz"/>
+              <w:pStyle w:val="ListParagraph"/>
               <w:numPr>
                 <w:ilvl w:val="0"/>
                 <w:numId w:val="32"/>
@@ -5967,7 +5491,7 @@
           </w:tcPr>
           <w:p>
             <w:pPr>
-              <w:pStyle w:val="Listenabsatz"/>
+              <w:pStyle w:val="ListParagraph"/>
               <w:numPr>
                 <w:ilvl w:val="0"/>
                 <w:numId w:val="32"/>
@@ -6013,7 +5537,7 @@
             <w:commentRangeEnd w:id="11"/>
             <w:r>
               <w:rPr>
-                <w:rStyle w:val="Kommentarzeichen"/>
+                <w:rStyle w:val="CommentReference"/>
                 <w:lang w:val="en-US"/>
               </w:rPr>
               <w:commentReference w:id="11"/>
@@ -6110,7 +5634,7 @@
           </w:tcPr>
           <w:p>
             <w:pPr>
-              <w:pStyle w:val="Listenabsatz"/>
+              <w:pStyle w:val="ListParagraph"/>
               <w:numPr>
                 <w:ilvl w:val="0"/>
                 <w:numId w:val="32"/>
@@ -6156,7 +5680,7 @@
             <w:commentRangeEnd w:id="12"/>
             <w:r>
               <w:rPr>
-                <w:rStyle w:val="Kommentarzeichen"/>
+                <w:rStyle w:val="CommentReference"/>
                 <w:lang w:val="en-US"/>
               </w:rPr>
               <w:commentReference w:id="12"/>
@@ -6253,7 +5777,7 @@
           </w:tcPr>
           <w:p>
             <w:pPr>
-              <w:pStyle w:val="Listenabsatz"/>
+              <w:pStyle w:val="ListParagraph"/>
               <w:numPr>
                 <w:ilvl w:val="0"/>
                 <w:numId w:val="32"/>
@@ -6378,7 +5902,7 @@
           </w:tcPr>
           <w:p>
             <w:pPr>
-              <w:pStyle w:val="Listenabsatz"/>
+              <w:pStyle w:val="ListParagraph"/>
               <w:numPr>
                 <w:ilvl w:val="0"/>
                 <w:numId w:val="32"/>
@@ -6552,7 +6076,7 @@
     </w:p>
     <w:p>
       <w:pPr>
-        <w:pStyle w:val="Listenabsatz"/>
+        <w:pStyle w:val="ListParagraph"/>
         <w:numPr>
           <w:ilvl w:val="1"/>
           <w:numId w:val="19"/>
@@ -6586,7 +6110,7 @@
     </w:p>
     <w:p>
       <w:pPr>
-        <w:pStyle w:val="Listenabsatz"/>
+        <w:pStyle w:val="ListParagraph"/>
         <w:numPr>
           <w:ilvl w:val="2"/>
           <w:numId w:val="20"/>
@@ -6638,7 +6162,7 @@
     </w:p>
     <w:p>
       <w:pPr>
-        <w:pStyle w:val="Listenabsatz"/>
+        <w:pStyle w:val="ListParagraph"/>
         <w:numPr>
           <w:ilvl w:val="2"/>
           <w:numId w:val="20"/>
@@ -6663,7 +6187,7 @@
     </w:p>
     <w:p>
       <w:pPr>
-        <w:pStyle w:val="Listenabsatz"/>
+        <w:pStyle w:val="ListParagraph"/>
         <w:ind w:left="1440"/>
         <w:jc w:val="both"/>
         <w:rPr>
@@ -6676,7 +6200,7 @@
     </w:p>
     <w:p>
       <w:pPr>
-        <w:pStyle w:val="Listenabsatz"/>
+        <w:pStyle w:val="ListParagraph"/>
         <w:numPr>
           <w:ilvl w:val="1"/>
           <w:numId w:val="20"/>
@@ -6701,7 +6225,7 @@
     </w:p>
     <w:p>
       <w:pPr>
-        <w:pStyle w:val="Listenabsatz"/>
+        <w:pStyle w:val="ListParagraph"/>
         <w:numPr>
           <w:ilvl w:val="2"/>
           <w:numId w:val="20"/>
@@ -6735,7 +6259,7 @@
     </w:p>
     <w:p>
       <w:pPr>
-        <w:pStyle w:val="Listenabsatz"/>
+        <w:pStyle w:val="ListParagraph"/>
         <w:numPr>
           <w:ilvl w:val="2"/>
           <w:numId w:val="20"/>
@@ -6832,7 +6356,7 @@
     </w:p>
     <w:p>
       <w:pPr>
-        <w:pStyle w:val="Listenabsatz"/>
+        <w:pStyle w:val="ListParagraph"/>
         <w:numPr>
           <w:ilvl w:val="2"/>
           <w:numId w:val="20"/>
@@ -6911,7 +6435,7 @@
     </w:p>
     <w:p>
       <w:pPr>
-        <w:pStyle w:val="Listenabsatz"/>
+        <w:pStyle w:val="ListParagraph"/>
         <w:numPr>
           <w:ilvl w:val="2"/>
           <w:numId w:val="20"/>
@@ -6937,7 +6461,7 @@
     </w:p>
     <w:p>
       <w:pPr>
-        <w:pStyle w:val="Listenabsatz"/>
+        <w:pStyle w:val="ListParagraph"/>
         <w:numPr>
           <w:ilvl w:val="2"/>
           <w:numId w:val="20"/>
@@ -6963,7 +6487,7 @@
     </w:p>
     <w:p>
       <w:pPr>
-        <w:pStyle w:val="Listenabsatz"/>
+        <w:pStyle w:val="ListParagraph"/>
         <w:numPr>
           <w:ilvl w:val="2"/>
           <w:numId w:val="20"/>
@@ -6989,7 +6513,7 @@
     </w:p>
     <w:p>
       <w:pPr>
-        <w:pStyle w:val="Listenabsatz"/>
+        <w:pStyle w:val="ListParagraph"/>
         <w:numPr>
           <w:ilvl w:val="2"/>
           <w:numId w:val="20"/>
@@ -7015,7 +6539,7 @@
     </w:p>
     <w:p>
       <w:pPr>
-        <w:pStyle w:val="Listenabsatz"/>
+        <w:pStyle w:val="ListParagraph"/>
         <w:numPr>
           <w:ilvl w:val="2"/>
           <w:numId w:val="20"/>
@@ -7071,7 +6595,7 @@
     </w:p>
     <w:p>
       <w:pPr>
-        <w:pStyle w:val="Listenabsatz"/>
+        <w:pStyle w:val="ListParagraph"/>
         <w:ind w:left="1440"/>
         <w:jc w:val="both"/>
         <w:rPr>
@@ -7084,7 +6608,7 @@
     </w:p>
     <w:p>
       <w:pPr>
-        <w:pStyle w:val="Listenabsatz"/>
+        <w:pStyle w:val="ListParagraph"/>
         <w:numPr>
           <w:ilvl w:val="1"/>
           <w:numId w:val="20"/>
@@ -7109,7 +6633,7 @@
     </w:p>
     <w:p>
       <w:pPr>
-        <w:pStyle w:val="Listenabsatz"/>
+        <w:pStyle w:val="ListParagraph"/>
         <w:numPr>
           <w:ilvl w:val="2"/>
           <w:numId w:val="23"/>
@@ -7134,7 +6658,7 @@
     </w:p>
     <w:p>
       <w:pPr>
-        <w:pStyle w:val="Listenabsatz"/>
+        <w:pStyle w:val="ListParagraph"/>
         <w:numPr>
           <w:ilvl w:val="2"/>
           <w:numId w:val="23"/>
@@ -7195,7 +6719,7 @@
     </w:p>
     <w:p>
       <w:pPr>
-        <w:pStyle w:val="Listenabsatz"/>
+        <w:pStyle w:val="ListParagraph"/>
         <w:numPr>
           <w:ilvl w:val="2"/>
           <w:numId w:val="23"/>
@@ -7247,7 +6771,7 @@
     </w:p>
     <w:p>
       <w:pPr>
-        <w:pStyle w:val="Listenabsatz"/>
+        <w:pStyle w:val="ListParagraph"/>
         <w:ind w:left="1570"/>
         <w:jc w:val="both"/>
         <w:rPr>
@@ -7260,7 +6784,7 @@
     </w:p>
     <w:p>
       <w:pPr>
-        <w:pStyle w:val="Listenabsatz"/>
+        <w:pStyle w:val="ListParagraph"/>
         <w:numPr>
           <w:ilvl w:val="1"/>
           <w:numId w:val="23"/>
@@ -7285,7 +6809,7 @@
     </w:p>
     <w:p>
       <w:pPr>
-        <w:pStyle w:val="Listenabsatz"/>
+        <w:pStyle w:val="ListParagraph"/>
         <w:numPr>
           <w:ilvl w:val="2"/>
           <w:numId w:val="23"/>
@@ -7328,7 +6852,7 @@
     </w:p>
     <w:p>
       <w:pPr>
-        <w:pStyle w:val="Listenabsatz"/>
+        <w:pStyle w:val="ListParagraph"/>
         <w:numPr>
           <w:ilvl w:val="2"/>
           <w:numId w:val="23"/>
@@ -7353,7 +6877,7 @@
     </w:p>
     <w:p>
       <w:pPr>
-        <w:pStyle w:val="Listenabsatz"/>
+        <w:pStyle w:val="ListParagraph"/>
         <w:numPr>
           <w:ilvl w:val="2"/>
           <w:numId w:val="23"/>
@@ -7414,7 +6938,7 @@
     </w:p>
     <w:p>
       <w:pPr>
-        <w:pStyle w:val="Listenabsatz"/>
+        <w:pStyle w:val="ListParagraph"/>
         <w:ind w:left="1570"/>
         <w:jc w:val="both"/>
         <w:rPr>
@@ -7427,7 +6951,7 @@
     </w:p>
     <w:p>
       <w:pPr>
-        <w:pStyle w:val="Listenabsatz"/>
+        <w:pStyle w:val="ListParagraph"/>
         <w:numPr>
           <w:ilvl w:val="1"/>
           <w:numId w:val="23"/>
@@ -7452,7 +6976,7 @@
     </w:p>
     <w:p>
       <w:pPr>
-        <w:pStyle w:val="Listenabsatz"/>
+        <w:pStyle w:val="ListParagraph"/>
         <w:numPr>
           <w:ilvl w:val="2"/>
           <w:numId w:val="23"/>
@@ -7478,7 +7002,7 @@
     </w:p>
     <w:p>
       <w:pPr>
-        <w:pStyle w:val="Listenabsatz"/>
+        <w:pStyle w:val="ListParagraph"/>
         <w:numPr>
           <w:ilvl w:val="2"/>
           <w:numId w:val="23"/>
@@ -7539,7 +7063,7 @@
     </w:p>
     <w:p>
       <w:pPr>
-        <w:pStyle w:val="Listenabsatz"/>
+        <w:pStyle w:val="ListParagraph"/>
         <w:numPr>
           <w:ilvl w:val="2"/>
           <w:numId w:val="23"/>
@@ -7613,7 +7137,7 @@
     </w:p>
     <w:p>
       <w:pPr>
-        <w:pStyle w:val="Listenabsatz"/>
+        <w:pStyle w:val="ListParagraph"/>
         <w:numPr>
           <w:ilvl w:val="2"/>
           <w:numId w:val="23"/>
@@ -7696,7 +7220,7 @@
     </w:p>
     <w:p>
       <w:pPr>
-        <w:pStyle w:val="Listenabsatz"/>
+        <w:pStyle w:val="ListParagraph"/>
         <w:numPr>
           <w:ilvl w:val="2"/>
           <w:numId w:val="23"/>
@@ -7721,7 +7245,7 @@
     </w:p>
     <w:p>
       <w:pPr>
-        <w:pStyle w:val="Listenabsatz"/>
+        <w:pStyle w:val="ListParagraph"/>
         <w:numPr>
           <w:ilvl w:val="2"/>
           <w:numId w:val="23"/>
@@ -7764,7 +7288,7 @@
     </w:p>
     <w:p>
       <w:pPr>
-        <w:pStyle w:val="Listenabsatz"/>
+        <w:pStyle w:val="ListParagraph"/>
         <w:ind w:left="1570"/>
         <w:jc w:val="both"/>
         <w:rPr>
@@ -7777,7 +7301,7 @@
     </w:p>
     <w:p>
       <w:pPr>
-        <w:pStyle w:val="Listenabsatz"/>
+        <w:pStyle w:val="ListParagraph"/>
         <w:numPr>
           <w:ilvl w:val="1"/>
           <w:numId w:val="23"/>
@@ -7802,7 +7326,7 @@
     </w:p>
     <w:p>
       <w:pPr>
-        <w:pStyle w:val="Listenabsatz"/>
+        <w:pStyle w:val="ListParagraph"/>
         <w:numPr>
           <w:ilvl w:val="2"/>
           <w:numId w:val="23"/>
@@ -7847,7 +7371,7 @@
     </w:p>
     <w:p>
       <w:pPr>
-        <w:pStyle w:val="Listenabsatz"/>
+        <w:pStyle w:val="ListParagraph"/>
         <w:numPr>
           <w:ilvl w:val="2"/>
           <w:numId w:val="23"/>
@@ -7869,12 +7393,10 @@
         </w:rPr>
         <w:t>A John Deere user account is needed for using the application.</w:t>
       </w:r>
-      <w:bookmarkStart w:id="14" w:name="_GoBack"/>
-      <w:bookmarkEnd w:id="14"/>
-    </w:p>
-    <w:p>
-      <w:pPr>
-        <w:pStyle w:val="Listenabsatz"/>
+    </w:p>
+    <w:p>
+      <w:pPr>
+        <w:pStyle w:val="ListParagraph"/>
         <w:numPr>
           <w:ilvl w:val="2"/>
           <w:numId w:val="23"/>
@@ -7917,7 +7439,7 @@
     </w:p>
     <w:p>
       <w:pPr>
-        <w:pStyle w:val="Listenabsatz"/>
+        <w:pStyle w:val="ListParagraph"/>
         <w:numPr>
           <w:ilvl w:val="2"/>
           <w:numId w:val="23"/>
@@ -7978,7 +7500,7 @@
     </w:p>
     <w:p>
       <w:pPr>
-        <w:pStyle w:val="Listenabsatz"/>
+        <w:pStyle w:val="ListParagraph"/>
         <w:numPr>
           <w:ilvl w:val="2"/>
           <w:numId w:val="23"/>
@@ -8021,7 +7543,7 @@
     </w:p>
     <w:p>
       <w:pPr>
-        <w:pStyle w:val="Listenabsatz"/>
+        <w:pStyle w:val="ListParagraph"/>
         <w:numPr>
           <w:ilvl w:val="2"/>
           <w:numId w:val="23"/>
@@ -8034,8 +7556,8 @@
           <w:szCs w:val="24"/>
         </w:rPr>
       </w:pPr>
+      <w:commentRangeStart w:id="14"/>
       <w:commentRangeStart w:id="15"/>
-      <w:commentRangeStart w:id="16"/>
       <w:r>
         <w:rPr>
           <w:rFonts w:cstheme="minorHAnsi"/>
@@ -8049,7 +7571,7 @@
     </w:p>
     <w:p>
       <w:pPr>
-        <w:pStyle w:val="Listenabsatz"/>
+        <w:pStyle w:val="ListParagraph"/>
         <w:numPr>
           <w:ilvl w:val="2"/>
           <w:numId w:val="23"/>
@@ -8075,7 +7597,7 @@
     </w:p>
     <w:p>
       <w:pPr>
-        <w:pStyle w:val="Listenabsatz"/>
+        <w:pStyle w:val="ListParagraph"/>
         <w:numPr>
           <w:ilvl w:val="2"/>
           <w:numId w:val="23"/>
@@ -8098,25 +7620,25 @@
         </w:rPr>
         <w:t>The product shall reveal private information only in compliance with the organization’s information policy.</w:t>
       </w:r>
+      <w:commentRangeEnd w:id="14"/>
+      <w:r>
+        <w:rPr>
+          <w:rStyle w:val="CommentReference"/>
+          <w:color w:val="0D0D0D" w:themeColor="text1" w:themeTint="F2"/>
+        </w:rPr>
+        <w:commentReference w:id="14"/>
+      </w:r>
       <w:commentRangeEnd w:id="15"/>
       <w:r>
         <w:rPr>
-          <w:rStyle w:val="Kommentarzeichen"/>
-          <w:color w:val="0D0D0D" w:themeColor="text1" w:themeTint="F2"/>
+          <w:rStyle w:val="CommentReference"/>
         </w:rPr>
         <w:commentReference w:id="15"/>
       </w:r>
-      <w:commentRangeEnd w:id="16"/>
-      <w:r>
-        <w:rPr>
-          <w:rStyle w:val="Kommentarzeichen"/>
-        </w:rPr>
-        <w:commentReference w:id="16"/>
-      </w:r>
-    </w:p>
-    <w:p>
-      <w:pPr>
-        <w:pStyle w:val="Listenabsatz"/>
+    </w:p>
+    <w:p>
+      <w:pPr>
+        <w:pStyle w:val="ListParagraph"/>
         <w:ind w:left="1570"/>
         <w:jc w:val="both"/>
         <w:rPr>
@@ -8129,7 +7651,7 @@
     </w:p>
     <w:p>
       <w:pPr>
-        <w:pStyle w:val="Listenabsatz"/>
+        <w:pStyle w:val="ListParagraph"/>
         <w:numPr>
           <w:ilvl w:val="1"/>
           <w:numId w:val="23"/>
@@ -8154,7 +7676,7 @@
     </w:p>
     <w:p>
       <w:pPr>
-        <w:pStyle w:val="Listenabsatz"/>
+        <w:pStyle w:val="ListParagraph"/>
         <w:numPr>
           <w:ilvl w:val="2"/>
           <w:numId w:val="23"/>
@@ -8188,7 +7710,7 @@
     </w:p>
     <w:p>
       <w:pPr>
-        <w:pStyle w:val="Listenabsatz"/>
+        <w:pStyle w:val="ListParagraph"/>
         <w:numPr>
           <w:ilvl w:val="2"/>
           <w:numId w:val="23"/>
@@ -8213,7 +7735,7 @@
     </w:p>
     <w:p>
       <w:pPr>
-        <w:pStyle w:val="Listenabsatz"/>
+        <w:pStyle w:val="ListParagraph"/>
         <w:numPr>
           <w:ilvl w:val="2"/>
           <w:numId w:val="23"/>
@@ -8265,7 +7787,7 @@
     </w:p>
     <w:p>
       <w:pPr>
-        <w:pStyle w:val="Listenabsatz"/>
+        <w:pStyle w:val="ListParagraph"/>
         <w:ind w:left="1570"/>
         <w:jc w:val="both"/>
         <w:rPr>
@@ -8278,7 +7800,7 @@
     </w:p>
     <w:p>
       <w:pPr>
-        <w:pStyle w:val="Listenabsatz"/>
+        <w:pStyle w:val="ListParagraph"/>
         <w:numPr>
           <w:ilvl w:val="1"/>
           <w:numId w:val="23"/>
@@ -8303,7 +7825,7 @@
     </w:p>
     <w:p>
       <w:pPr>
-        <w:pStyle w:val="Listenabsatz"/>
+        <w:pStyle w:val="ListParagraph"/>
         <w:numPr>
           <w:ilvl w:val="2"/>
           <w:numId w:val="23"/>
@@ -8329,7 +7851,7 @@
     </w:p>
     <w:p>
       <w:pPr>
-        <w:pStyle w:val="Listenabsatz"/>
+        <w:pStyle w:val="ListParagraph"/>
         <w:numPr>
           <w:ilvl w:val="2"/>
           <w:numId w:val="23"/>
@@ -8381,7 +7903,7 @@
     </w:p>
     <w:p>
       <w:pPr>
-        <w:pStyle w:val="Listenabsatz"/>
+        <w:pStyle w:val="ListParagraph"/>
         <w:numPr>
           <w:ilvl w:val="2"/>
           <w:numId w:val="23"/>
@@ -8414,7 +7936,7 @@
           <w:szCs w:val="32"/>
         </w:rPr>
       </w:pPr>
-      <w:bookmarkStart w:id="17" w:name="ProjectIssues"/>
+      <w:bookmarkStart w:id="16" w:name="ProjectIssues"/>
       <w:r>
         <w:rPr>
           <w:rFonts w:cstheme="minorHAnsi"/>
@@ -8434,7 +7956,7 @@
         </w:rPr>
         <w:t>Project Issues</w:t>
       </w:r>
-      <w:bookmarkEnd w:id="17"/>
+      <w:bookmarkEnd w:id="16"/>
     </w:p>
     <w:p>
       <w:pPr>
@@ -8492,7 +8014,7 @@
     </w:p>
     <w:p>
       <w:pPr>
-        <w:pStyle w:val="Listenabsatz"/>
+        <w:pStyle w:val="ListParagraph"/>
         <w:numPr>
           <w:ilvl w:val="0"/>
           <w:numId w:val="34"/>
@@ -8530,7 +8052,7 @@
     </w:p>
     <w:p>
       <w:pPr>
-        <w:pStyle w:val="Listenabsatz"/>
+        <w:pStyle w:val="ListParagraph"/>
         <w:numPr>
           <w:ilvl w:val="0"/>
           <w:numId w:val="34"/>
@@ -8568,7 +8090,7 @@
     </w:p>
     <w:p>
       <w:pPr>
-        <w:pStyle w:val="Listenabsatz"/>
+        <w:pStyle w:val="ListParagraph"/>
         <w:numPr>
           <w:ilvl w:val="0"/>
           <w:numId w:val="34"/>
@@ -8636,7 +8158,7 @@
     </w:p>
     <w:p>
       <w:pPr>
-        <w:pStyle w:val="Listenabsatz"/>
+        <w:pStyle w:val="ListParagraph"/>
         <w:numPr>
           <w:ilvl w:val="0"/>
           <w:numId w:val="34"/>
@@ -9229,7 +8751,7 @@
                     <pic:cNvPicPr/>
                   </pic:nvPicPr>
                   <pic:blipFill>
-                    <a:blip r:embed="rId12">
+                    <a:blip r:embed="rId13">
                       <a:extLst>
                         <a:ext uri="{28A0092B-C50C-407E-A947-70E740481C1C}">
                           <a14:useLocalDpi xmlns:a14="http://schemas.microsoft.com/office/drawing/2010/main" val="0"/>
@@ -9474,7 +8996,7 @@
     </w:p>
     <w:tbl>
       <w:tblPr>
-        <w:tblStyle w:val="Tabellenraster"/>
+        <w:tblStyle w:val="TableGrid"/>
         <w:tblW w:w="10065" w:type="dxa"/>
         <w:tblInd w:w="-5" w:type="dxa"/>
         <w:tblLook w:val="04A0" w:firstRow="1" w:lastRow="0" w:firstColumn="1" w:lastColumn="0" w:noHBand="0" w:noVBand="1"/>
@@ -10033,8 +9555,20 @@
                 <w:szCs w:val="24"/>
                 <w:lang w:val="en-IN" w:eastAsia="en-GB"/>
               </w:rPr>
-              <w:t>10/12</w:t>
+              <w:t>10/</w:t>
             </w:r>
+            <w:bookmarkStart w:id="17" w:name="_GoBack"/>
+            <w:r>
+              <w:rPr>
+                <w:rFonts w:eastAsia="Times New Roman" w:cstheme="minorHAnsi"/>
+                <w:color w:val="0D0D0D" w:themeColor="text1" w:themeTint="F2"/>
+                <w:sz w:val="24"/>
+                <w:szCs w:val="24"/>
+                <w:lang w:val="en-IN" w:eastAsia="en-GB"/>
+              </w:rPr>
+              <w:t>12</w:t>
+            </w:r>
+            <w:bookmarkEnd w:id="17"/>
           </w:p>
         </w:tc>
         <w:tc>
@@ -10427,7 +9961,7 @@
     </w:p>
     <w:p>
       <w:pPr>
-        <w:pStyle w:val="Listenabsatz"/>
+        <w:pStyle w:val="ListParagraph"/>
         <w:numPr>
           <w:ilvl w:val="0"/>
           <w:numId w:val="35"/>
@@ -10464,7 +9998,7 @@
     </w:p>
     <w:p>
       <w:pPr>
-        <w:pStyle w:val="Listenabsatz"/>
+        <w:pStyle w:val="ListParagraph"/>
         <w:numPr>
           <w:ilvl w:val="0"/>
           <w:numId w:val="35"/>
@@ -10737,7 +10271,7 @@
       <w:commentRangeEnd w:id="18"/>
       <w:r>
         <w:rPr>
-          <w:rStyle w:val="Kommentarzeichen"/>
+          <w:rStyle w:val="CommentReference"/>
           <w:color w:val="0D0D0D" w:themeColor="text1" w:themeTint="F2"/>
         </w:rPr>
         <w:commentReference w:id="18"/>
@@ -10745,7 +10279,7 @@
       <w:commentRangeEnd w:id="19"/>
       <w:r>
         <w:rPr>
-          <w:rStyle w:val="Kommentarzeichen"/>
+          <w:rStyle w:val="CommentReference"/>
         </w:rPr>
         <w:commentReference w:id="19"/>
       </w:r>
@@ -10840,7 +10374,7 @@
     </w:p>
     <w:p>
       <w:pPr>
-        <w:pStyle w:val="Listenabsatz"/>
+        <w:pStyle w:val="ListParagraph"/>
         <w:numPr>
           <w:ilvl w:val="0"/>
           <w:numId w:val="18"/>
@@ -10877,7 +10411,7 @@
     </w:p>
     <w:p>
       <w:pPr>
-        <w:pStyle w:val="Listenabsatz"/>
+        <w:pStyle w:val="ListParagraph"/>
         <w:numPr>
           <w:ilvl w:val="0"/>
           <w:numId w:val="18"/>
@@ -10914,7 +10448,7 @@
     </w:p>
     <w:p>
       <w:pPr>
-        <w:pStyle w:val="Listenabsatz"/>
+        <w:pStyle w:val="ListParagraph"/>
         <w:numPr>
           <w:ilvl w:val="0"/>
           <w:numId w:val="18"/>
@@ -10951,7 +10485,7 @@
     </w:p>
     <w:p>
       <w:pPr>
-        <w:pStyle w:val="Listenabsatz"/>
+        <w:pStyle w:val="ListParagraph"/>
         <w:numPr>
           <w:ilvl w:val="0"/>
           <w:numId w:val="18"/>
@@ -11050,7 +10584,7 @@
       </w:pPr>
     </w:p>
     <w:sectPr>
-      <w:footerReference w:type="default" r:id="rId13"/>
+      <w:footerReference w:type="default" r:id="rId14"/>
       <w:pgSz w:w="12240" w:h="15840"/>
       <w:pgMar w:top="1440" w:right="1440" w:bottom="1440" w:left="1440" w:header="720" w:footer="720" w:gutter="0"/>
       <w:pgNumType w:start="0"/>
@@ -11063,36 +10597,31 @@
 </file>
 
 <file path=word/comments.xml><?xml version="1.0" encoding="utf-8"?>
-<w:comments xmlns:wpc="http://schemas.microsoft.com/office/word/2010/wordprocessingCanvas" xmlns:cx="http://schemas.microsoft.com/office/drawing/2014/chartex" xmlns:cx1="http://schemas.microsoft.com/office/drawing/2015/9/8/chartex" xmlns:mc="http://schemas.openxmlformats.org/markup-compatibility/2006" xmlns:o="urn:schemas-microsoft-com:office:office" xmlns:r="http://schemas.openxmlformats.org/officeDocument/2006/relationships" xmlns:m="http://schemas.openxmlformats.org/officeDocument/2006/math" xmlns:v="urn:schemas-microsoft-com:vml" xmlns:wp14="http://schemas.microsoft.com/office/word/2010/wordprocessingDrawing" xmlns:wp="http://schemas.openxmlformats.org/drawingml/2006/wordprocessingDrawing" xmlns:w10="urn:schemas-microsoft-com:office:word" xmlns:w="http://schemas.openxmlformats.org/wordprocessingml/2006/main" xmlns:w14="http://schemas.microsoft.com/office/word/2010/wordml" xmlns:w15="http://schemas.microsoft.com/office/word/2012/wordml" xmlns:w16se="http://schemas.microsoft.com/office/word/2015/wordml/symex" xmlns:wpg="http://schemas.microsoft.com/office/word/2010/wordprocessingGroup" xmlns:wpi="http://schemas.microsoft.com/office/word/2010/wordprocessingInk" xmlns:wne="http://schemas.microsoft.com/office/word/2006/wordml" xmlns:wps="http://schemas.microsoft.com/office/word/2010/wordprocessingShape" mc:Ignorable="w14 w15 w16se wp14">
+<w:comments xmlns:wpc="http://schemas.microsoft.com/office/word/2010/wordprocessingCanvas" xmlns:cx="http://schemas.microsoft.com/office/drawing/2014/chartex" xmlns:cx1="http://schemas.microsoft.com/office/drawing/2015/9/8/chartex" xmlns:cx2="http://schemas.microsoft.com/office/drawing/2015/10/21/chartex" xmlns:cx3="http://schemas.microsoft.com/office/drawing/2016/5/9/chartex" xmlns:cx4="http://schemas.microsoft.com/office/drawing/2016/5/10/chartex" xmlns:cx5="http://schemas.microsoft.com/office/drawing/2016/5/11/chartex" xmlns:cx6="http://schemas.microsoft.com/office/drawing/2016/5/12/chartex" xmlns:cx7="http://schemas.microsoft.com/office/drawing/2016/5/13/chartex" xmlns:cx8="http://schemas.microsoft.com/office/drawing/2016/5/14/chartex" xmlns:mc="http://schemas.openxmlformats.org/markup-compatibility/2006" xmlns:aink="http://schemas.microsoft.com/office/drawing/2016/ink" xmlns:am3d="http://schemas.microsoft.com/office/drawing/2017/model3d" xmlns:o="urn:schemas-microsoft-com:office:office" xmlns:r="http://schemas.openxmlformats.org/officeDocument/2006/relationships" xmlns:m="http://schemas.openxmlformats.org/officeDocument/2006/math" xmlns:v="urn:schemas-microsoft-com:vml" xmlns:wp14="http://schemas.microsoft.com/office/word/2010/wordprocessingDrawing" xmlns:wp="http://schemas.openxmlformats.org/drawingml/2006/wordprocessingDrawing" xmlns:w10="urn:schemas-microsoft-com:office:word" xmlns:w="http://schemas.openxmlformats.org/wordprocessingml/2006/main" xmlns:w14="http://schemas.microsoft.com/office/word/2010/wordml" xmlns:w15="http://schemas.microsoft.com/office/word/2012/wordml" xmlns:w16cid="http://schemas.microsoft.com/office/word/2016/wordml/cid" xmlns:w16se="http://schemas.microsoft.com/office/word/2015/wordml/symex" xmlns:wpg="http://schemas.microsoft.com/office/word/2010/wordprocessingGroup" xmlns:wpi="http://schemas.microsoft.com/office/word/2010/wordprocessingInk" xmlns:wne="http://schemas.microsoft.com/office/word/2006/wordml" xmlns:wps="http://schemas.microsoft.com/office/word/2010/wordprocessingShape" mc:Ignorable="w14 w15 w16se w16cid wp14">
   <w:comment w:id="9" w:author="Anwari, Mahrukh" w:date="2019-10-17T13:01:00Z" w:initials="AM">
     <w:p>
       <w:pPr>
-        <w:pStyle w:val="Kommentartext"/>
-      </w:pPr>
-      <w:r>
-        <w:rPr>
-          <w:rStyle w:val="Kommentarzeichen"/>
+        <w:pStyle w:val="CommentText"/>
+      </w:pPr>
+      <w:r>
+        <w:rPr>
+          <w:rStyle w:val="CommentReference"/>
         </w:rPr>
         <w:annotationRef/>
       </w:r>
-      <w:proofErr w:type="spellStart"/>
-      <w:r>
-        <w:t>Im</w:t>
-      </w:r>
-      <w:proofErr w:type="spellEnd"/>
-      <w:r>
-        <w:t xml:space="preserve"> not sure if this is relevant any more. Since we are not considering geotagging anymore, will the information stored by the user actually be “implicitly” linked to the “object of interest”. I doubt it. </w:t>
+      <w:r>
+        <w:t xml:space="preserve">Im not sure if this is relevant any more. Since we are not considering geotagging anymore, will the information stored by the user actually be “implicitly” linked to the “object of interest”. I doubt it. </w:t>
       </w:r>
     </w:p>
   </w:comment>
   <w:comment w:id="10" w:author="Microsoft Office User" w:date="2019-10-18T11:17:00Z" w:initials="MOU">
     <w:p>
       <w:pPr>
-        <w:pStyle w:val="Kommentartext"/>
-      </w:pPr>
-      <w:r>
-        <w:rPr>
-          <w:rStyle w:val="Kommentarzeichen"/>
+        <w:pStyle w:val="CommentText"/>
+      </w:pPr>
+      <w:r>
+        <w:rPr>
+          <w:rStyle w:val="CommentReference"/>
         </w:rPr>
         <w:annotationRef/>
       </w:r>
@@ -11104,11 +10633,11 @@
   <w:comment w:id="11" w:author="Microsoft Office User" w:date="2019-10-18T11:25:00Z" w:initials="MOU">
     <w:p>
       <w:pPr>
-        <w:pStyle w:val="Kommentartext"/>
-      </w:pPr>
-      <w:r>
-        <w:rPr>
-          <w:rStyle w:val="Kommentarzeichen"/>
+        <w:pStyle w:val="CommentText"/>
+      </w:pPr>
+      <w:r>
+        <w:rPr>
+          <w:rStyle w:val="CommentReference"/>
         </w:rPr>
         <w:annotationRef/>
       </w:r>
@@ -11118,18 +10647,18 @@
     </w:p>
     <w:p>
       <w:pPr>
-        <w:pStyle w:val="Kommentartext"/>
+        <w:pStyle w:val="CommentText"/>
       </w:pPr>
     </w:p>
   </w:comment>
   <w:comment w:id="12" w:author="Microsoft Office User" w:date="2019-10-18T11:26:00Z" w:initials="MOU">
     <w:p>
       <w:pPr>
-        <w:pStyle w:val="Kommentartext"/>
-      </w:pPr>
-      <w:r>
-        <w:rPr>
-          <w:rStyle w:val="Kommentarzeichen"/>
+        <w:pStyle w:val="CommentText"/>
+      </w:pPr>
+      <w:r>
+        <w:rPr>
+          <w:rStyle w:val="CommentReference"/>
         </w:rPr>
         <w:annotationRef/>
       </w:r>
@@ -11138,14 +10667,14 @@
       </w:r>
     </w:p>
   </w:comment>
-  <w:comment w:id="15" w:author="Anwari, Mahrukh" w:date="2019-10-17T13:38:00Z" w:initials="AM">
-    <w:p>
-      <w:pPr>
-        <w:pStyle w:val="Kommentartext"/>
-      </w:pPr>
-      <w:r>
-        <w:rPr>
-          <w:rStyle w:val="Kommentarzeichen"/>
+  <w:comment w:id="14" w:author="Anwari, Mahrukh" w:date="2019-10-17T13:38:00Z" w:initials="AM">
+    <w:p>
+      <w:pPr>
+        <w:pStyle w:val="CommentText"/>
+      </w:pPr>
+      <w:r>
+        <w:rPr>
+          <w:rStyle w:val="CommentReference"/>
         </w:rPr>
         <w:annotationRef/>
       </w:r>
@@ -11154,14 +10683,14 @@
       </w:r>
     </w:p>
   </w:comment>
-  <w:comment w:id="16" w:author="Microsoft Office User" w:date="2019-10-18T11:29:00Z" w:initials="MOU">
-    <w:p>
-      <w:pPr>
-        <w:pStyle w:val="Kommentartext"/>
-      </w:pPr>
-      <w:r>
-        <w:rPr>
-          <w:rStyle w:val="Kommentarzeichen"/>
+  <w:comment w:id="15" w:author="Microsoft Office User" w:date="2019-10-18T11:29:00Z" w:initials="MOU">
+    <w:p>
+      <w:pPr>
+        <w:pStyle w:val="CommentText"/>
+      </w:pPr>
+      <w:r>
+        <w:rPr>
+          <w:rStyle w:val="CommentReference"/>
         </w:rPr>
         <w:annotationRef/>
       </w:r>
@@ -11171,18 +10700,18 @@
     </w:p>
     <w:p>
       <w:pPr>
-        <w:pStyle w:val="Kommentartext"/>
+        <w:pStyle w:val="CommentText"/>
       </w:pPr>
     </w:p>
   </w:comment>
   <w:comment w:id="18" w:author="Anwari, Mahrukh" w:date="2019-10-17T13:47:00Z" w:initials="AM">
     <w:p>
       <w:pPr>
-        <w:pStyle w:val="Kommentartext"/>
-      </w:pPr>
-      <w:r>
-        <w:rPr>
-          <w:rStyle w:val="Kommentarzeichen"/>
+        <w:pStyle w:val="CommentText"/>
+      </w:pPr>
+      <w:r>
+        <w:rPr>
+          <w:rStyle w:val="CommentReference"/>
         </w:rPr>
         <w:annotationRef/>
       </w:r>
@@ -11194,11 +10723,11 @@
   <w:comment w:id="19" w:author="Microsoft Office User" w:date="2019-10-18T11:29:00Z" w:initials="MOU">
     <w:p>
       <w:pPr>
-        <w:pStyle w:val="Kommentartext"/>
-      </w:pPr>
-      <w:r>
-        <w:rPr>
-          <w:rStyle w:val="Kommentarzeichen"/>
+        <w:pStyle w:val="CommentText"/>
+      </w:pPr>
+      <w:r>
+        <w:rPr>
+          <w:rStyle w:val="CommentReference"/>
         </w:rPr>
         <w:annotationRef/>
       </w:r>
@@ -11211,7 +10740,7 @@
 </file>
 
 <file path=word/commentsExtended.xml><?xml version="1.0" encoding="utf-8"?>
-<w15:commentsEx xmlns:wpc="http://schemas.microsoft.com/office/word/2010/wordprocessingCanvas" xmlns:cx="http://schemas.microsoft.com/office/drawing/2014/chartex" xmlns:cx1="http://schemas.microsoft.com/office/drawing/2015/9/8/chartex" xmlns:mc="http://schemas.openxmlformats.org/markup-compatibility/2006" xmlns:o="urn:schemas-microsoft-com:office:office" xmlns:r="http://schemas.openxmlformats.org/officeDocument/2006/relationships" xmlns:m="http://schemas.openxmlformats.org/officeDocument/2006/math" xmlns:v="urn:schemas-microsoft-com:vml" xmlns:wp14="http://schemas.microsoft.com/office/word/2010/wordprocessingDrawing" xmlns:wp="http://schemas.openxmlformats.org/drawingml/2006/wordprocessingDrawing" xmlns:w10="urn:schemas-microsoft-com:office:word" xmlns:w="http://schemas.openxmlformats.org/wordprocessingml/2006/main" xmlns:w14="http://schemas.microsoft.com/office/word/2010/wordml" xmlns:w15="http://schemas.microsoft.com/office/word/2012/wordml" xmlns:w16se="http://schemas.microsoft.com/office/word/2015/wordml/symex" xmlns:wpg="http://schemas.microsoft.com/office/word/2010/wordprocessingGroup" xmlns:wpi="http://schemas.microsoft.com/office/word/2010/wordprocessingInk" xmlns:wne="http://schemas.microsoft.com/office/word/2006/wordml" xmlns:wps="http://schemas.microsoft.com/office/word/2010/wordprocessingShape" mc:Ignorable="w14 w15 w16se wp14">
+<w15:commentsEx xmlns:wpc="http://schemas.microsoft.com/office/word/2010/wordprocessingCanvas" xmlns:cx="http://schemas.microsoft.com/office/drawing/2014/chartex" xmlns:cx1="http://schemas.microsoft.com/office/drawing/2015/9/8/chartex" xmlns:cx2="http://schemas.microsoft.com/office/drawing/2015/10/21/chartex" xmlns:cx3="http://schemas.microsoft.com/office/drawing/2016/5/9/chartex" xmlns:cx4="http://schemas.microsoft.com/office/drawing/2016/5/10/chartex" xmlns:cx5="http://schemas.microsoft.com/office/drawing/2016/5/11/chartex" xmlns:cx6="http://schemas.microsoft.com/office/drawing/2016/5/12/chartex" xmlns:cx7="http://schemas.microsoft.com/office/drawing/2016/5/13/chartex" xmlns:cx8="http://schemas.microsoft.com/office/drawing/2016/5/14/chartex" xmlns:mc="http://schemas.openxmlformats.org/markup-compatibility/2006" xmlns:aink="http://schemas.microsoft.com/office/drawing/2016/ink" xmlns:am3d="http://schemas.microsoft.com/office/drawing/2017/model3d" xmlns:o="urn:schemas-microsoft-com:office:office" xmlns:r="http://schemas.openxmlformats.org/officeDocument/2006/relationships" xmlns:m="http://schemas.openxmlformats.org/officeDocument/2006/math" xmlns:v="urn:schemas-microsoft-com:vml" xmlns:wp14="http://schemas.microsoft.com/office/word/2010/wordprocessingDrawing" xmlns:wp="http://schemas.openxmlformats.org/drawingml/2006/wordprocessingDrawing" xmlns:w10="urn:schemas-microsoft-com:office:word" xmlns:w="http://schemas.openxmlformats.org/wordprocessingml/2006/main" xmlns:w14="http://schemas.microsoft.com/office/word/2010/wordml" xmlns:w15="http://schemas.microsoft.com/office/word/2012/wordml" xmlns:w16cid="http://schemas.microsoft.com/office/word/2016/wordml/cid" xmlns:w16se="http://schemas.microsoft.com/office/word/2015/wordml/symex" xmlns:wpg="http://schemas.microsoft.com/office/word/2010/wordprocessingGroup" xmlns:wpi="http://schemas.microsoft.com/office/word/2010/wordprocessingInk" xmlns:wne="http://schemas.microsoft.com/office/word/2006/wordml" xmlns:wps="http://schemas.microsoft.com/office/word/2010/wordprocessingShape" mc:Ignorable="w14 w15 w16se w16cid wp14">
   <w15:commentEx w15:paraId="686F1B1A" w15:done="0"/>
   <w15:commentEx w15:paraId="1D3CCE2B" w15:paraIdParent="686F1B1A" w15:done="0"/>
   <w15:commentEx w15:paraId="5961C1E8" w15:done="0"/>
@@ -11225,26 +10754,10 @@
 
 <file path=word/commentsIds.xml><?xml version="1.0" encoding="utf-8"?>
 <w16cid:commentsIds xmlns:wpc="http://schemas.microsoft.com/office/word/2010/wordprocessingCanvas" xmlns:cx="http://schemas.microsoft.com/office/drawing/2014/chartex" xmlns:cx1="http://schemas.microsoft.com/office/drawing/2015/9/8/chartex" xmlns:cx2="http://schemas.microsoft.com/office/drawing/2015/10/21/chartex" xmlns:cx3="http://schemas.microsoft.com/office/drawing/2016/5/9/chartex" xmlns:cx4="http://schemas.microsoft.com/office/drawing/2016/5/10/chartex" xmlns:cx5="http://schemas.microsoft.com/office/drawing/2016/5/11/chartex" xmlns:cx6="http://schemas.microsoft.com/office/drawing/2016/5/12/chartex" xmlns:cx7="http://schemas.microsoft.com/office/drawing/2016/5/13/chartex" xmlns:cx8="http://schemas.microsoft.com/office/drawing/2016/5/14/chartex" xmlns:mc="http://schemas.openxmlformats.org/markup-compatibility/2006" xmlns:aink="http://schemas.microsoft.com/office/drawing/2016/ink" xmlns:am3d="http://schemas.microsoft.com/office/drawing/2017/model3d" xmlns:o="urn:schemas-microsoft-com:office:office" xmlns:r="http://schemas.openxmlformats.org/officeDocument/2006/relationships" xmlns:m="http://schemas.openxmlformats.org/officeDocument/2006/math" xmlns:v="urn:schemas-microsoft-com:vml" xmlns:wp14="http://schemas.microsoft.com/office/word/2010/wordprocessingDrawing" xmlns:wp="http://schemas.openxmlformats.org/drawingml/2006/wordprocessingDrawing" xmlns:w10="urn:schemas-microsoft-com:office:word" xmlns:w="http://schemas.openxmlformats.org/wordprocessingml/2006/main" xmlns:w14="http://schemas.microsoft.com/office/word/2010/wordml" xmlns:w15="http://schemas.microsoft.com/office/word/2012/wordml" xmlns:w16cid="http://schemas.microsoft.com/office/word/2016/wordml/cid" xmlns:w16se="http://schemas.microsoft.com/office/word/2015/wordml/symex" xmlns:wpg="http://schemas.microsoft.com/office/word/2010/wordprocessingGroup" xmlns:wpi="http://schemas.microsoft.com/office/word/2010/wordprocessingInk" xmlns:wne="http://schemas.microsoft.com/office/word/2006/wordml" xmlns:wps="http://schemas.microsoft.com/office/word/2010/wordprocessingShape" mc:Ignorable="w14 w15 w16se w16cid wp14">
-  <w16cid:commentId w16cid:paraId="048B0586" w16cid:durableId="21541918"/>
-  <w16cid:commentId w16cid:paraId="6958DABC" w16cid:durableId="2154190A"/>
-  <w16cid:commentId w16cid:paraId="3D50540A" w16cid:durableId="21541B59"/>
-  <w16cid:commentId w16cid:paraId="29AAE861" w16cid:durableId="21541B7E"/>
-  <w16cid:commentId w16cid:paraId="3194B7AD" w16cid:durableId="21541B8D"/>
-  <w16cid:commentId w16cid:paraId="0C1DA1E2" w16cid:durableId="21541BF5"/>
-  <w16cid:commentId w16cid:paraId="7408D81A" w16cid:durableId="21541C95"/>
-  <w16cid:commentId w16cid:paraId="651892CC" w16cid:durableId="21541CCC"/>
-  <w16cid:commentId w16cid:paraId="60FD935D" w16cid:durableId="21541D03"/>
   <w16cid:commentId w16cid:paraId="686F1B1A" w16cid:durableId="21541870"/>
   <w16cid:commentId w16cid:paraId="1D3CCE2B" w16cid:durableId="21541DCF"/>
-  <w16cid:commentId w16cid:paraId="0C853A00" w16cid:durableId="21541F3B"/>
   <w16cid:commentId w16cid:paraId="5961C1E8" w16cid:durableId="21541FAC"/>
   <w16cid:commentId w16cid:paraId="535B53B0" w16cid:durableId="21541FCE"/>
-  <w16cid:commentId w16cid:paraId="78AC38A7" w16cid:durableId="21541871"/>
-  <w16cid:commentId w16cid:paraId="5A54D75E" w16cid:durableId="21541FFB"/>
-  <w16cid:commentId w16cid:paraId="25B39C63" w16cid:durableId="21541872"/>
-  <w16cid:commentId w16cid:paraId="5466762E" w16cid:durableId="21542021"/>
-  <w16cid:commentId w16cid:paraId="1A4732D1" w16cid:durableId="21541873"/>
-  <w16cid:commentId w16cid:paraId="21B5972C" w16cid:durableId="21542052"/>
   <w16cid:commentId w16cid:paraId="2F9306C9" w16cid:durableId="21541874"/>
   <w16cid:commentId w16cid:paraId="28F8608F" w16cid:durableId="2154207D"/>
   <w16cid:commentId w16cid:paraId="0D2B6BAB" w16cid:durableId="21541875"/>
@@ -11253,7 +10766,7 @@
 </file>
 
 <file path=word/endnotes.xml><?xml version="1.0" encoding="utf-8"?>
-<w:endnotes xmlns:wpc="http://schemas.microsoft.com/office/word/2010/wordprocessingCanvas" xmlns:cx="http://schemas.microsoft.com/office/drawing/2014/chartex" xmlns:cx1="http://schemas.microsoft.com/office/drawing/2015/9/8/chartex" xmlns:mc="http://schemas.openxmlformats.org/markup-compatibility/2006" xmlns:o="urn:schemas-microsoft-com:office:office" xmlns:r="http://schemas.openxmlformats.org/officeDocument/2006/relationships" xmlns:m="http://schemas.openxmlformats.org/officeDocument/2006/math" xmlns:v="urn:schemas-microsoft-com:vml" xmlns:wp14="http://schemas.microsoft.com/office/word/2010/wordprocessingDrawing" xmlns:wp="http://schemas.openxmlformats.org/drawingml/2006/wordprocessingDrawing" xmlns:w10="urn:schemas-microsoft-com:office:word" xmlns:w="http://schemas.openxmlformats.org/wordprocessingml/2006/main" xmlns:w14="http://schemas.microsoft.com/office/word/2010/wordml" xmlns:w15="http://schemas.microsoft.com/office/word/2012/wordml" xmlns:w16se="http://schemas.microsoft.com/office/word/2015/wordml/symex" xmlns:wpg="http://schemas.microsoft.com/office/word/2010/wordprocessingGroup" xmlns:wpi="http://schemas.microsoft.com/office/word/2010/wordprocessingInk" xmlns:wne="http://schemas.microsoft.com/office/word/2006/wordml" xmlns:wps="http://schemas.microsoft.com/office/word/2010/wordprocessingShape" mc:Ignorable="w14 w15 w16se wp14">
+<w:endnotes xmlns:wpc="http://schemas.microsoft.com/office/word/2010/wordprocessingCanvas" xmlns:cx="http://schemas.microsoft.com/office/drawing/2014/chartex" xmlns:cx1="http://schemas.microsoft.com/office/drawing/2015/9/8/chartex" xmlns:cx2="http://schemas.microsoft.com/office/drawing/2015/10/21/chartex" xmlns:cx3="http://schemas.microsoft.com/office/drawing/2016/5/9/chartex" xmlns:cx4="http://schemas.microsoft.com/office/drawing/2016/5/10/chartex" xmlns:cx5="http://schemas.microsoft.com/office/drawing/2016/5/11/chartex" xmlns:cx6="http://schemas.microsoft.com/office/drawing/2016/5/12/chartex" xmlns:cx7="http://schemas.microsoft.com/office/drawing/2016/5/13/chartex" xmlns:cx8="http://schemas.microsoft.com/office/drawing/2016/5/14/chartex" xmlns:mc="http://schemas.openxmlformats.org/markup-compatibility/2006" xmlns:aink="http://schemas.microsoft.com/office/drawing/2016/ink" xmlns:am3d="http://schemas.microsoft.com/office/drawing/2017/model3d" xmlns:o="urn:schemas-microsoft-com:office:office" xmlns:r="http://schemas.openxmlformats.org/officeDocument/2006/relationships" xmlns:m="http://schemas.openxmlformats.org/officeDocument/2006/math" xmlns:v="urn:schemas-microsoft-com:vml" xmlns:wp14="http://schemas.microsoft.com/office/word/2010/wordprocessingDrawing" xmlns:wp="http://schemas.openxmlformats.org/drawingml/2006/wordprocessingDrawing" xmlns:w10="urn:schemas-microsoft-com:office:word" xmlns:w="http://schemas.openxmlformats.org/wordprocessingml/2006/main" xmlns:w14="http://schemas.microsoft.com/office/word/2010/wordml" xmlns:w15="http://schemas.microsoft.com/office/word/2012/wordml" xmlns:w16cid="http://schemas.microsoft.com/office/word/2016/wordml/cid" xmlns:w16se="http://schemas.microsoft.com/office/word/2015/wordml/symex" xmlns:wpg="http://schemas.microsoft.com/office/word/2010/wordprocessingGroup" xmlns:wpi="http://schemas.microsoft.com/office/word/2010/wordprocessingInk" xmlns:wne="http://schemas.microsoft.com/office/word/2006/wordml" xmlns:wps="http://schemas.microsoft.com/office/word/2010/wordprocessingShape" mc:Ignorable="w14 w15 w16se w16cid wp14">
   <w:endnote w:type="separator" w:id="-1">
     <w:p>
       <w:pPr>
@@ -11278,7 +10791,7 @@
 </file>
 
 <file path=word/footer1.xml><?xml version="1.0" encoding="utf-8"?>
-<w:ftr xmlns:wpc="http://schemas.microsoft.com/office/word/2010/wordprocessingCanvas" xmlns:cx="http://schemas.microsoft.com/office/drawing/2014/chartex" xmlns:cx1="http://schemas.microsoft.com/office/drawing/2015/9/8/chartex" xmlns:mc="http://schemas.openxmlformats.org/markup-compatibility/2006" xmlns:o="urn:schemas-microsoft-com:office:office" xmlns:r="http://schemas.openxmlformats.org/officeDocument/2006/relationships" xmlns:m="http://schemas.openxmlformats.org/officeDocument/2006/math" xmlns:v="urn:schemas-microsoft-com:vml" xmlns:wp14="http://schemas.microsoft.com/office/word/2010/wordprocessingDrawing" xmlns:wp="http://schemas.openxmlformats.org/drawingml/2006/wordprocessingDrawing" xmlns:w10="urn:schemas-microsoft-com:office:word" xmlns:w="http://schemas.openxmlformats.org/wordprocessingml/2006/main" xmlns:w14="http://schemas.microsoft.com/office/word/2010/wordml" xmlns:w15="http://schemas.microsoft.com/office/word/2012/wordml" xmlns:w16se="http://schemas.microsoft.com/office/word/2015/wordml/symex" xmlns:wpg="http://schemas.microsoft.com/office/word/2010/wordprocessingGroup" xmlns:wpi="http://schemas.microsoft.com/office/word/2010/wordprocessingInk" xmlns:wne="http://schemas.microsoft.com/office/word/2006/wordml" xmlns:wps="http://schemas.microsoft.com/office/word/2010/wordprocessingShape" mc:Ignorable="w14 w15 w16se wp14">
+<w:ftr xmlns:wpc="http://schemas.microsoft.com/office/word/2010/wordprocessingCanvas" xmlns:cx="http://schemas.microsoft.com/office/drawing/2014/chartex" xmlns:cx1="http://schemas.microsoft.com/office/drawing/2015/9/8/chartex" xmlns:cx2="http://schemas.microsoft.com/office/drawing/2015/10/21/chartex" xmlns:cx3="http://schemas.microsoft.com/office/drawing/2016/5/9/chartex" xmlns:cx4="http://schemas.microsoft.com/office/drawing/2016/5/10/chartex" xmlns:cx5="http://schemas.microsoft.com/office/drawing/2016/5/11/chartex" xmlns:cx6="http://schemas.microsoft.com/office/drawing/2016/5/12/chartex" xmlns:cx7="http://schemas.microsoft.com/office/drawing/2016/5/13/chartex" xmlns:cx8="http://schemas.microsoft.com/office/drawing/2016/5/14/chartex" xmlns:mc="http://schemas.openxmlformats.org/markup-compatibility/2006" xmlns:aink="http://schemas.microsoft.com/office/drawing/2016/ink" xmlns:am3d="http://schemas.microsoft.com/office/drawing/2017/model3d" xmlns:o="urn:schemas-microsoft-com:office:office" xmlns:r="http://schemas.openxmlformats.org/officeDocument/2006/relationships" xmlns:m="http://schemas.openxmlformats.org/officeDocument/2006/math" xmlns:v="urn:schemas-microsoft-com:vml" xmlns:wp14="http://schemas.microsoft.com/office/word/2010/wordprocessingDrawing" xmlns:wp="http://schemas.openxmlformats.org/drawingml/2006/wordprocessingDrawing" xmlns:w10="urn:schemas-microsoft-com:office:word" xmlns:w="http://schemas.openxmlformats.org/wordprocessingml/2006/main" xmlns:w14="http://schemas.microsoft.com/office/word/2010/wordml" xmlns:w15="http://schemas.microsoft.com/office/word/2012/wordml" xmlns:w16cid="http://schemas.microsoft.com/office/word/2016/wordml/cid" xmlns:w16se="http://schemas.microsoft.com/office/word/2015/wordml/symex" xmlns:wpg="http://schemas.microsoft.com/office/word/2010/wordprocessingGroup" xmlns:wpi="http://schemas.microsoft.com/office/word/2010/wordprocessingInk" xmlns:wne="http://schemas.microsoft.com/office/word/2006/wordml" xmlns:wps="http://schemas.microsoft.com/office/word/2010/wordprocessingShape" mc:Ignorable="w14 w15 w16se w16cid wp14">
   <w:sdt>
     <w:sdtPr>
       <w:id w:val="-1020931964"/>
@@ -11295,7 +10808,7 @@
     <w:sdtContent>
       <w:p>
         <w:pPr>
-          <w:pStyle w:val="Fuzeile"/>
+          <w:pStyle w:val="Footer"/>
           <w:jc w:val="center"/>
         </w:pPr>
         <w:r>
@@ -11324,14 +10837,14 @@
   </w:sdt>
   <w:p>
     <w:pPr>
-      <w:pStyle w:val="Fuzeile"/>
+      <w:pStyle w:val="Footer"/>
     </w:pPr>
   </w:p>
 </w:ftr>
 </file>
 
 <file path=word/footnotes.xml><?xml version="1.0" encoding="utf-8"?>
-<w:footnotes xmlns:wpc="http://schemas.microsoft.com/office/word/2010/wordprocessingCanvas" xmlns:cx="http://schemas.microsoft.com/office/drawing/2014/chartex" xmlns:cx1="http://schemas.microsoft.com/office/drawing/2015/9/8/chartex" xmlns:mc="http://schemas.openxmlformats.org/markup-compatibility/2006" xmlns:o="urn:schemas-microsoft-com:office:office" xmlns:r="http://schemas.openxmlformats.org/officeDocument/2006/relationships" xmlns:m="http://schemas.openxmlformats.org/officeDocument/2006/math" xmlns:v="urn:schemas-microsoft-com:vml" xmlns:wp14="http://schemas.microsoft.com/office/word/2010/wordprocessingDrawing" xmlns:wp="http://schemas.openxmlformats.org/drawingml/2006/wordprocessingDrawing" xmlns:w10="urn:schemas-microsoft-com:office:word" xmlns:w="http://schemas.openxmlformats.org/wordprocessingml/2006/main" xmlns:w14="http://schemas.microsoft.com/office/word/2010/wordml" xmlns:w15="http://schemas.microsoft.com/office/word/2012/wordml" xmlns:w16se="http://schemas.microsoft.com/office/word/2015/wordml/symex" xmlns:wpg="http://schemas.microsoft.com/office/word/2010/wordprocessingGroup" xmlns:wpi="http://schemas.microsoft.com/office/word/2010/wordprocessingInk" xmlns:wne="http://schemas.microsoft.com/office/word/2006/wordml" xmlns:wps="http://schemas.microsoft.com/office/word/2010/wordprocessingShape" mc:Ignorable="w14 w15 w16se wp14">
+<w:footnotes xmlns:wpc="http://schemas.microsoft.com/office/word/2010/wordprocessingCanvas" xmlns:cx="http://schemas.microsoft.com/office/drawing/2014/chartex" xmlns:cx1="http://schemas.microsoft.com/office/drawing/2015/9/8/chartex" xmlns:cx2="http://schemas.microsoft.com/office/drawing/2015/10/21/chartex" xmlns:cx3="http://schemas.microsoft.com/office/drawing/2016/5/9/chartex" xmlns:cx4="http://schemas.microsoft.com/office/drawing/2016/5/10/chartex" xmlns:cx5="http://schemas.microsoft.com/office/drawing/2016/5/11/chartex" xmlns:cx6="http://schemas.microsoft.com/office/drawing/2016/5/12/chartex" xmlns:cx7="http://schemas.microsoft.com/office/drawing/2016/5/13/chartex" xmlns:cx8="http://schemas.microsoft.com/office/drawing/2016/5/14/chartex" xmlns:mc="http://schemas.openxmlformats.org/markup-compatibility/2006" xmlns:aink="http://schemas.microsoft.com/office/drawing/2016/ink" xmlns:am3d="http://schemas.microsoft.com/office/drawing/2017/model3d" xmlns:o="urn:schemas-microsoft-com:office:office" xmlns:r="http://schemas.openxmlformats.org/officeDocument/2006/relationships" xmlns:m="http://schemas.openxmlformats.org/officeDocument/2006/math" xmlns:v="urn:schemas-microsoft-com:vml" xmlns:wp14="http://schemas.microsoft.com/office/word/2010/wordprocessingDrawing" xmlns:wp="http://schemas.openxmlformats.org/drawingml/2006/wordprocessingDrawing" xmlns:w10="urn:schemas-microsoft-com:office:word" xmlns:w="http://schemas.openxmlformats.org/wordprocessingml/2006/main" xmlns:w14="http://schemas.microsoft.com/office/word/2010/wordml" xmlns:w15="http://schemas.microsoft.com/office/word/2012/wordml" xmlns:w16cid="http://schemas.microsoft.com/office/word/2016/wordml/cid" xmlns:w16se="http://schemas.microsoft.com/office/word/2015/wordml/symex" xmlns:wpg="http://schemas.microsoft.com/office/word/2010/wordprocessingGroup" xmlns:wpi="http://schemas.microsoft.com/office/word/2010/wordprocessingInk" xmlns:wne="http://schemas.microsoft.com/office/word/2006/wordml" xmlns:wps="http://schemas.microsoft.com/office/word/2010/wordprocessingShape" mc:Ignorable="w14 w15 w16se w16cid wp14">
   <w:footnote w:type="separator" w:id="-1">
     <w:p>
       <w:pPr>
@@ -11356,7 +10869,7 @@
 </file>
 
 <file path=word/numbering.xml><?xml version="1.0" encoding="utf-8"?>
-<w:numbering xmlns:wpc="http://schemas.microsoft.com/office/word/2010/wordprocessingCanvas" xmlns:cx="http://schemas.microsoft.com/office/drawing/2014/chartex" xmlns:cx1="http://schemas.microsoft.com/office/drawing/2015/9/8/chartex" xmlns:mc="http://schemas.openxmlformats.org/markup-compatibility/2006" xmlns:o="urn:schemas-microsoft-com:office:office" xmlns:r="http://schemas.openxmlformats.org/officeDocument/2006/relationships" xmlns:m="http://schemas.openxmlformats.org/officeDocument/2006/math" xmlns:v="urn:schemas-microsoft-com:vml" xmlns:wp14="http://schemas.microsoft.com/office/word/2010/wordprocessingDrawing" xmlns:wp="http://schemas.openxmlformats.org/drawingml/2006/wordprocessingDrawing" xmlns:w10="urn:schemas-microsoft-com:office:word" xmlns:w="http://schemas.openxmlformats.org/wordprocessingml/2006/main" xmlns:w14="http://schemas.microsoft.com/office/word/2010/wordml" xmlns:w15="http://schemas.microsoft.com/office/word/2012/wordml" xmlns:w16se="http://schemas.microsoft.com/office/word/2015/wordml/symex" xmlns:wpg="http://schemas.microsoft.com/office/word/2010/wordprocessingGroup" xmlns:wpi="http://schemas.microsoft.com/office/word/2010/wordprocessingInk" xmlns:wne="http://schemas.microsoft.com/office/word/2006/wordml" xmlns:wps="http://schemas.microsoft.com/office/word/2010/wordprocessingShape" mc:Ignorable="w14 w15 w16se wp14">
+<w:numbering xmlns:wpc="http://schemas.microsoft.com/office/word/2010/wordprocessingCanvas" xmlns:cx="http://schemas.microsoft.com/office/drawing/2014/chartex" xmlns:cx1="http://schemas.microsoft.com/office/drawing/2015/9/8/chartex" xmlns:cx2="http://schemas.microsoft.com/office/drawing/2015/10/21/chartex" xmlns:cx3="http://schemas.microsoft.com/office/drawing/2016/5/9/chartex" xmlns:cx4="http://schemas.microsoft.com/office/drawing/2016/5/10/chartex" xmlns:cx5="http://schemas.microsoft.com/office/drawing/2016/5/11/chartex" xmlns:cx6="http://schemas.microsoft.com/office/drawing/2016/5/12/chartex" xmlns:cx7="http://schemas.microsoft.com/office/drawing/2016/5/13/chartex" xmlns:cx8="http://schemas.microsoft.com/office/drawing/2016/5/14/chartex" xmlns:mc="http://schemas.openxmlformats.org/markup-compatibility/2006" xmlns:aink="http://schemas.microsoft.com/office/drawing/2016/ink" xmlns:am3d="http://schemas.microsoft.com/office/drawing/2017/model3d" xmlns:o="urn:schemas-microsoft-com:office:office" xmlns:r="http://schemas.openxmlformats.org/officeDocument/2006/relationships" xmlns:m="http://schemas.openxmlformats.org/officeDocument/2006/math" xmlns:v="urn:schemas-microsoft-com:vml" xmlns:wp14="http://schemas.microsoft.com/office/word/2010/wordprocessingDrawing" xmlns:wp="http://schemas.openxmlformats.org/drawingml/2006/wordprocessingDrawing" xmlns:w10="urn:schemas-microsoft-com:office:word" xmlns:w="http://schemas.openxmlformats.org/wordprocessingml/2006/main" xmlns:w14="http://schemas.microsoft.com/office/word/2010/wordml" xmlns:w15="http://schemas.microsoft.com/office/word/2012/wordml" xmlns:w16cid="http://schemas.microsoft.com/office/word/2016/wordml/cid" xmlns:w16se="http://schemas.microsoft.com/office/word/2015/wordml/symex" xmlns:wpg="http://schemas.microsoft.com/office/word/2010/wordprocessingGroup" xmlns:wpi="http://schemas.microsoft.com/office/word/2010/wordprocessingInk" xmlns:wne="http://schemas.microsoft.com/office/word/2006/wordml" xmlns:wps="http://schemas.microsoft.com/office/word/2010/wordprocessingShape" mc:Ignorable="w14 w15 w16se w16cid wp14">
   <w:abstractNum w:abstractNumId="0" w15:restartNumberingAfterBreak="0">
     <w:nsid w:val="00B72A77"/>
     <w:multiLevelType w:val="multilevel"/>
@@ -15340,7 +14853,7 @@
 </file>
 
 <file path=word/people.xml><?xml version="1.0" encoding="utf-8"?>
-<w15:people xmlns:wpc="http://schemas.microsoft.com/office/word/2010/wordprocessingCanvas" xmlns:cx="http://schemas.microsoft.com/office/drawing/2014/chartex" xmlns:cx1="http://schemas.microsoft.com/office/drawing/2015/9/8/chartex" xmlns:mc="http://schemas.openxmlformats.org/markup-compatibility/2006" xmlns:o="urn:schemas-microsoft-com:office:office" xmlns:r="http://schemas.openxmlformats.org/officeDocument/2006/relationships" xmlns:m="http://schemas.openxmlformats.org/officeDocument/2006/math" xmlns:v="urn:schemas-microsoft-com:vml" xmlns:wp14="http://schemas.microsoft.com/office/word/2010/wordprocessingDrawing" xmlns:wp="http://schemas.openxmlformats.org/drawingml/2006/wordprocessingDrawing" xmlns:w10="urn:schemas-microsoft-com:office:word" xmlns:w="http://schemas.openxmlformats.org/wordprocessingml/2006/main" xmlns:w14="http://schemas.microsoft.com/office/word/2010/wordml" xmlns:w15="http://schemas.microsoft.com/office/word/2012/wordml" xmlns:w16se="http://schemas.microsoft.com/office/word/2015/wordml/symex" xmlns:wpg="http://schemas.microsoft.com/office/word/2010/wordprocessingGroup" xmlns:wpi="http://schemas.microsoft.com/office/word/2010/wordprocessingInk" xmlns:wne="http://schemas.microsoft.com/office/word/2006/wordml" xmlns:wps="http://schemas.microsoft.com/office/word/2010/wordprocessingShape" mc:Ignorable="w14 w15 w16se wp14">
+<w15:people xmlns:wpc="http://schemas.microsoft.com/office/word/2010/wordprocessingCanvas" xmlns:cx="http://schemas.microsoft.com/office/drawing/2014/chartex" xmlns:cx1="http://schemas.microsoft.com/office/drawing/2015/9/8/chartex" xmlns:cx2="http://schemas.microsoft.com/office/drawing/2015/10/21/chartex" xmlns:cx3="http://schemas.microsoft.com/office/drawing/2016/5/9/chartex" xmlns:cx4="http://schemas.microsoft.com/office/drawing/2016/5/10/chartex" xmlns:cx5="http://schemas.microsoft.com/office/drawing/2016/5/11/chartex" xmlns:cx6="http://schemas.microsoft.com/office/drawing/2016/5/12/chartex" xmlns:cx7="http://schemas.microsoft.com/office/drawing/2016/5/13/chartex" xmlns:cx8="http://schemas.microsoft.com/office/drawing/2016/5/14/chartex" xmlns:mc="http://schemas.openxmlformats.org/markup-compatibility/2006" xmlns:aink="http://schemas.microsoft.com/office/drawing/2016/ink" xmlns:am3d="http://schemas.microsoft.com/office/drawing/2017/model3d" xmlns:o="urn:schemas-microsoft-com:office:office" xmlns:r="http://schemas.openxmlformats.org/officeDocument/2006/relationships" xmlns:m="http://schemas.openxmlformats.org/officeDocument/2006/math" xmlns:v="urn:schemas-microsoft-com:vml" xmlns:wp14="http://schemas.microsoft.com/office/word/2010/wordprocessingDrawing" xmlns:wp="http://schemas.openxmlformats.org/drawingml/2006/wordprocessingDrawing" xmlns:w10="urn:schemas-microsoft-com:office:word" xmlns:w="http://schemas.openxmlformats.org/wordprocessingml/2006/main" xmlns:w14="http://schemas.microsoft.com/office/word/2010/wordml" xmlns:w15="http://schemas.microsoft.com/office/word/2012/wordml" xmlns:w16cid="http://schemas.microsoft.com/office/word/2016/wordml/cid" xmlns:w16se="http://schemas.microsoft.com/office/word/2015/wordml/symex" xmlns:wpg="http://schemas.microsoft.com/office/word/2010/wordprocessingGroup" xmlns:wpi="http://schemas.microsoft.com/office/word/2010/wordprocessingInk" xmlns:wne="http://schemas.microsoft.com/office/word/2006/wordml" xmlns:wps="http://schemas.microsoft.com/office/word/2010/wordprocessingShape" mc:Ignorable="w14 w15 w16se w16cid wp14">
   <w15:person w15:author="Anwari, Mahrukh">
     <w15:presenceInfo w15:providerId="None" w15:userId="Anwari, Mahrukh"/>
   </w15:person>
@@ -15351,7 +14864,7 @@
 </file>
 
 <file path=word/styles.xml><?xml version="1.0" encoding="utf-8"?>
-<w:styles xmlns:mc="http://schemas.openxmlformats.org/markup-compatibility/2006" xmlns:r="http://schemas.openxmlformats.org/officeDocument/2006/relationships" xmlns:w="http://schemas.openxmlformats.org/wordprocessingml/2006/main" xmlns:w14="http://schemas.microsoft.com/office/word/2010/wordml" xmlns:w15="http://schemas.microsoft.com/office/word/2012/wordml" xmlns:w16se="http://schemas.microsoft.com/office/word/2015/wordml/symex" mc:Ignorable="w14 w15 w16se">
+<w:styles xmlns:mc="http://schemas.openxmlformats.org/markup-compatibility/2006" xmlns:r="http://schemas.openxmlformats.org/officeDocument/2006/relationships" xmlns:w="http://schemas.openxmlformats.org/wordprocessingml/2006/main" xmlns:w14="http://schemas.microsoft.com/office/word/2010/wordml" xmlns:w15="http://schemas.microsoft.com/office/word/2012/wordml" xmlns:w16cid="http://schemas.microsoft.com/office/word/2016/wordml/cid" xmlns:w16se="http://schemas.microsoft.com/office/word/2015/wordml/symex" mc:Ignorable="w14 w15 w16se w16cid">
   <w:docDefaults>
     <w:rPrDefault>
       <w:rPr>
@@ -15367,7 +14880,7 @@
       </w:pPr>
     </w:pPrDefault>
   </w:docDefaults>
-  <w:latentStyles w:defLockedState="0" w:defUIPriority="99" w:defSemiHidden="0" w:defUnhideWhenUsed="0" w:defQFormat="0" w:count="371">
+  <w:latentStyles w:defLockedState="0" w:defUIPriority="99" w:defSemiHidden="0" w:defUnhideWhenUsed="0" w:defQFormat="0" w:count="377">
     <w:lsdException w:name="Normal" w:uiPriority="0" w:qFormat="1"/>
     <w:lsdException w:name="heading 1" w:uiPriority="9" w:qFormat="1"/>
     <w:lsdException w:name="heading 2" w:semiHidden="1" w:uiPriority="9" w:unhideWhenUsed="1" w:qFormat="1"/>
@@ -15515,11 +15028,8 @@
     <w:lsdException w:name="Table 3D effects 3" w:semiHidden="1" w:unhideWhenUsed="1"/>
     <w:lsdException w:name="Table Contemporary" w:semiHidden="1" w:unhideWhenUsed="1"/>
     <w:lsdException w:name="Table Elegant" w:semiHidden="1" w:unhideWhenUsed="1"/>
-    <w:lsdException w:name="Table Professional" w:semiHidden="1" w:unhideWhenUsed="1"/>
     <w:lsdException w:name="Table Subtle 1" w:semiHidden="1" w:unhideWhenUsed="1"/>
     <w:lsdException w:name="Table Subtle 2" w:semiHidden="1" w:unhideWhenUsed="1"/>
-    <w:lsdException w:name="Table Web 1" w:semiHidden="1" w:unhideWhenUsed="1"/>
-    <w:lsdException w:name="Table Web 2" w:semiHidden="1" w:unhideWhenUsed="1"/>
     <w:lsdException w:name="Table Web 3" w:semiHidden="1" w:unhideWhenUsed="1"/>
     <w:lsdException w:name="Balloon Text" w:semiHidden="1" w:unhideWhenUsed="1"/>
     <w:lsdException w:name="Table Grid" w:uiPriority="39"/>
@@ -15739,16 +15249,22 @@
     <w:lsdException w:name="List Table 5 Dark Accent 6" w:uiPriority="50"/>
     <w:lsdException w:name="List Table 6 Colorful Accent 6" w:uiPriority="51"/>
     <w:lsdException w:name="List Table 7 Colorful Accent 6" w:uiPriority="52"/>
+    <w:lsdException w:name="Mention" w:semiHidden="1" w:unhideWhenUsed="1"/>
+    <w:lsdException w:name="Smart Hyperlink" w:semiHidden="1" w:unhideWhenUsed="1"/>
+    <w:lsdException w:name="Hashtag" w:semiHidden="1" w:unhideWhenUsed="1"/>
+    <w:lsdException w:name="Unresolved Mention" w:semiHidden="1" w:unhideWhenUsed="1"/>
+    <w:lsdException w:name="Smart Link" w:semiHidden="1" w:unhideWhenUsed="1"/>
+    <w:lsdException w:name="Smart Link Error" w:semiHidden="1" w:unhideWhenUsed="1"/>
   </w:latentStyles>
-  <w:style w:type="paragraph" w:default="1" w:styleId="Standard">
+  <w:style w:type="paragraph" w:default="1" w:styleId="Normal">
     <w:name w:val="Normal"/>
     <w:qFormat/>
   </w:style>
-  <w:style w:type="paragraph" w:styleId="berschrift1">
+  <w:style w:type="paragraph" w:styleId="Heading1">
     <w:name w:val="heading 1"/>
-    <w:basedOn w:val="Standard"/>
-    <w:next w:val="Standard"/>
-    <w:link w:val="berschrift1Zchn"/>
+    <w:basedOn w:val="Normal"/>
+    <w:next w:val="Normal"/>
+    <w:link w:val="Heading1Char"/>
     <w:uiPriority w:val="9"/>
     <w:qFormat/>
     <w:rsid w:val="00D336D2"/>
@@ -15765,11 +15281,11 @@
       <w:szCs w:val="32"/>
     </w:rPr>
   </w:style>
-  <w:style w:type="paragraph" w:styleId="berschrift2">
+  <w:style w:type="paragraph" w:styleId="Heading2">
     <w:name w:val="heading 2"/>
-    <w:basedOn w:val="Standard"/>
-    <w:next w:val="Standard"/>
-    <w:link w:val="berschrift2Zchn"/>
+    <w:basedOn w:val="Normal"/>
+    <w:next w:val="Normal"/>
+    <w:link w:val="Heading2Char"/>
     <w:uiPriority w:val="9"/>
     <w:unhideWhenUsed/>
     <w:qFormat/>
@@ -15787,11 +15303,11 @@
       <w:szCs w:val="26"/>
     </w:rPr>
   </w:style>
-  <w:style w:type="paragraph" w:styleId="berschrift3">
+  <w:style w:type="paragraph" w:styleId="Heading3">
     <w:name w:val="heading 3"/>
-    <w:basedOn w:val="Standard"/>
-    <w:next w:val="Standard"/>
-    <w:link w:val="berschrift3Zchn"/>
+    <w:basedOn w:val="Normal"/>
+    <w:next w:val="Normal"/>
+    <w:link w:val="Heading3Char"/>
     <w:uiPriority w:val="9"/>
     <w:unhideWhenUsed/>
     <w:qFormat/>
@@ -15809,13 +15325,13 @@
       <w:szCs w:val="24"/>
     </w:rPr>
   </w:style>
-  <w:style w:type="character" w:default="1" w:styleId="Absatz-Standardschriftart">
+  <w:style w:type="character" w:default="1" w:styleId="DefaultParagraphFont">
     <w:name w:val="Default Paragraph Font"/>
     <w:uiPriority w:val="1"/>
     <w:semiHidden/>
     <w:unhideWhenUsed/>
   </w:style>
-  <w:style w:type="table" w:default="1" w:styleId="NormaleTabelle">
+  <w:style w:type="table" w:default="1" w:styleId="TableNormal">
     <w:name w:val="Normal Table"/>
     <w:uiPriority w:val="99"/>
     <w:semiHidden/>
@@ -15830,16 +15346,16 @@
       </w:tblCellMar>
     </w:tblPr>
   </w:style>
-  <w:style w:type="numbering" w:default="1" w:styleId="KeineListe">
+  <w:style w:type="numbering" w:default="1" w:styleId="NoList">
     <w:name w:val="No List"/>
     <w:uiPriority w:val="99"/>
     <w:semiHidden/>
     <w:unhideWhenUsed/>
   </w:style>
-  <w:style w:type="character" w:customStyle="1" w:styleId="berschrift1Zchn">
-    <w:name w:val="Überschrift 1 Zchn"/>
-    <w:basedOn w:val="Absatz-Standardschriftart"/>
-    <w:link w:val="berschrift1"/>
+  <w:style w:type="character" w:customStyle="1" w:styleId="Heading1Char">
+    <w:name w:val="Heading 1 Char"/>
+    <w:basedOn w:val="DefaultParagraphFont"/>
+    <w:link w:val="Heading1"/>
     <w:uiPriority w:val="9"/>
     <w:rsid w:val="00D336D2"/>
     <w:rPr>
@@ -15849,10 +15365,10 @@
       <w:szCs w:val="32"/>
     </w:rPr>
   </w:style>
-  <w:style w:type="character" w:customStyle="1" w:styleId="berschrift2Zchn">
-    <w:name w:val="Überschrift 2 Zchn"/>
-    <w:basedOn w:val="Absatz-Standardschriftart"/>
-    <w:link w:val="berschrift2"/>
+  <w:style w:type="character" w:customStyle="1" w:styleId="Heading2Char">
+    <w:name w:val="Heading 2 Char"/>
+    <w:basedOn w:val="DefaultParagraphFont"/>
+    <w:link w:val="Heading2"/>
     <w:uiPriority w:val="9"/>
     <w:rsid w:val="00D336D2"/>
     <w:rPr>
@@ -15862,9 +15378,9 @@
       <w:szCs w:val="26"/>
     </w:rPr>
   </w:style>
-  <w:style w:type="paragraph" w:styleId="Listenabsatz">
+  <w:style w:type="paragraph" w:styleId="ListParagraph">
     <w:name w:val="List Paragraph"/>
-    <w:basedOn w:val="Standard"/>
+    <w:basedOn w:val="Normal"/>
     <w:uiPriority w:val="34"/>
     <w:qFormat/>
     <w:rsid w:val="00D336D2"/>
@@ -15873,10 +15389,10 @@
       <w:contextualSpacing/>
     </w:pPr>
   </w:style>
-  <w:style w:type="character" w:customStyle="1" w:styleId="berschrift3Zchn">
-    <w:name w:val="Überschrift 3 Zchn"/>
-    <w:basedOn w:val="Absatz-Standardschriftart"/>
-    <w:link w:val="berschrift3"/>
+  <w:style w:type="character" w:customStyle="1" w:styleId="Heading3Char">
+    <w:name w:val="Heading 3 Char"/>
+    <w:basedOn w:val="DefaultParagraphFont"/>
+    <w:link w:val="Heading3"/>
     <w:uiPriority w:val="9"/>
     <w:rsid w:val="00832677"/>
     <w:rPr>
@@ -15886,9 +15402,9 @@
       <w:szCs w:val="24"/>
     </w:rPr>
   </w:style>
-  <w:style w:type="table" w:styleId="Tabellenraster">
+  <w:style w:type="table" w:styleId="TableGrid">
     <w:name w:val="Table Grid"/>
-    <w:basedOn w:val="NormaleTabelle"/>
+    <w:basedOn w:val="TableNormal"/>
     <w:uiPriority w:val="39"/>
     <w:rsid w:val="00C27A45"/>
     <w:pPr>
@@ -15908,9 +15424,9 @@
       </w:tblBorders>
     </w:tblPr>
   </w:style>
-  <w:style w:type="paragraph" w:styleId="KeinLeerraum">
+  <w:style w:type="paragraph" w:styleId="NoSpacing">
     <w:name w:val="No Spacing"/>
-    <w:link w:val="KeinLeerraumZchn"/>
+    <w:link w:val="NoSpacingChar"/>
     <w:uiPriority w:val="1"/>
     <w:qFormat/>
     <w:rsid w:val="006D3935"/>
@@ -15921,20 +15437,20 @@
       <w:rFonts w:eastAsiaTheme="minorEastAsia"/>
     </w:rPr>
   </w:style>
-  <w:style w:type="character" w:customStyle="1" w:styleId="KeinLeerraumZchn">
-    <w:name w:val="Kein Leerraum Zchn"/>
-    <w:basedOn w:val="Absatz-Standardschriftart"/>
-    <w:link w:val="KeinLeerraum"/>
+  <w:style w:type="character" w:customStyle="1" w:styleId="NoSpacingChar">
+    <w:name w:val="No Spacing Char"/>
+    <w:basedOn w:val="DefaultParagraphFont"/>
+    <w:link w:val="NoSpacing"/>
     <w:uiPriority w:val="1"/>
     <w:rsid w:val="006D3935"/>
     <w:rPr>
       <w:rFonts w:eastAsiaTheme="minorEastAsia"/>
     </w:rPr>
   </w:style>
-  <w:style w:type="paragraph" w:styleId="Kopfzeile">
+  <w:style w:type="paragraph" w:styleId="Header">
     <w:name w:val="header"/>
-    <w:basedOn w:val="Standard"/>
-    <w:link w:val="KopfzeileZchn"/>
+    <w:basedOn w:val="Normal"/>
+    <w:link w:val="HeaderChar"/>
     <w:uiPriority w:val="99"/>
     <w:unhideWhenUsed/>
     <w:rsid w:val="006D3935"/>
@@ -15946,17 +15462,17 @@
       <w:spacing w:after="0" w:line="240" w:lineRule="auto"/>
     </w:pPr>
   </w:style>
-  <w:style w:type="character" w:customStyle="1" w:styleId="KopfzeileZchn">
-    <w:name w:val="Kopfzeile Zchn"/>
-    <w:basedOn w:val="Absatz-Standardschriftart"/>
-    <w:link w:val="Kopfzeile"/>
+  <w:style w:type="character" w:customStyle="1" w:styleId="HeaderChar">
+    <w:name w:val="Header Char"/>
+    <w:basedOn w:val="DefaultParagraphFont"/>
+    <w:link w:val="Header"/>
     <w:uiPriority w:val="99"/>
     <w:rsid w:val="006D3935"/>
   </w:style>
-  <w:style w:type="paragraph" w:styleId="Fuzeile">
+  <w:style w:type="paragraph" w:styleId="Footer">
     <w:name w:val="footer"/>
-    <w:basedOn w:val="Standard"/>
-    <w:link w:val="FuzeileZchn"/>
+    <w:basedOn w:val="Normal"/>
+    <w:link w:val="FooterChar"/>
     <w:uiPriority w:val="99"/>
     <w:unhideWhenUsed/>
     <w:rsid w:val="006D3935"/>
@@ -15968,16 +15484,16 @@
       <w:spacing w:after="0" w:line="240" w:lineRule="auto"/>
     </w:pPr>
   </w:style>
-  <w:style w:type="character" w:customStyle="1" w:styleId="FuzeileZchn">
-    <w:name w:val="Fußzeile Zchn"/>
-    <w:basedOn w:val="Absatz-Standardschriftart"/>
-    <w:link w:val="Fuzeile"/>
+  <w:style w:type="character" w:customStyle="1" w:styleId="FooterChar">
+    <w:name w:val="Footer Char"/>
+    <w:basedOn w:val="DefaultParagraphFont"/>
+    <w:link w:val="Footer"/>
     <w:uiPriority w:val="99"/>
     <w:rsid w:val="006D3935"/>
   </w:style>
   <w:style w:type="character" w:styleId="Hyperlink">
     <w:name w:val="Hyperlink"/>
-    <w:basedOn w:val="Absatz-Standardschriftart"/>
+    <w:basedOn w:val="DefaultParagraphFont"/>
     <w:uiPriority w:val="99"/>
     <w:unhideWhenUsed/>
     <w:rsid w:val="00117350"/>
@@ -15988,7 +15504,7 @@
   </w:style>
   <w:style w:type="character" w:customStyle="1" w:styleId="UnresolvedMention1">
     <w:name w:val="Unresolved Mention1"/>
-    <w:basedOn w:val="Absatz-Standardschriftart"/>
+    <w:basedOn w:val="DefaultParagraphFont"/>
     <w:uiPriority w:val="99"/>
     <w:semiHidden/>
     <w:unhideWhenUsed/>
@@ -15998,9 +15514,9 @@
       <w:shd w:val="clear" w:color="auto" w:fill="E1DFDD"/>
     </w:rPr>
   </w:style>
-  <w:style w:type="character" w:styleId="BesuchterLink">
+  <w:style w:type="character" w:styleId="FollowedHyperlink">
     <w:name w:val="FollowedHyperlink"/>
-    <w:basedOn w:val="Absatz-Standardschriftart"/>
+    <w:basedOn w:val="DefaultParagraphFont"/>
     <w:uiPriority w:val="99"/>
     <w:semiHidden/>
     <w:unhideWhenUsed/>
@@ -16010,9 +15526,9 @@
       <w:u w:val="single"/>
     </w:rPr>
   </w:style>
-  <w:style w:type="paragraph" w:styleId="StandardWeb">
+  <w:style w:type="paragraph" w:styleId="NormalWeb">
     <w:name w:val="Normal (Web)"/>
-    <w:basedOn w:val="Standard"/>
+    <w:basedOn w:val="Normal"/>
     <w:uiPriority w:val="99"/>
     <w:unhideWhenUsed/>
     <w:rsid w:val="00D83DAB"/>
@@ -16026,10 +15542,10 @@
       <w:lang w:val="de-DE" w:eastAsia="de-DE"/>
     </w:rPr>
   </w:style>
-  <w:style w:type="paragraph" w:styleId="Sprechblasentext">
+  <w:style w:type="paragraph" w:styleId="BalloonText">
     <w:name w:val="Balloon Text"/>
-    <w:basedOn w:val="Standard"/>
-    <w:link w:val="SprechblasentextZchn"/>
+    <w:basedOn w:val="Normal"/>
+    <w:link w:val="BalloonTextChar"/>
     <w:uiPriority w:val="99"/>
     <w:semiHidden/>
     <w:unhideWhenUsed/>
@@ -16043,10 +15559,10 @@
       <w:szCs w:val="18"/>
     </w:rPr>
   </w:style>
-  <w:style w:type="character" w:customStyle="1" w:styleId="SprechblasentextZchn">
-    <w:name w:val="Sprechblasentext Zchn"/>
-    <w:basedOn w:val="Absatz-Standardschriftart"/>
-    <w:link w:val="Sprechblasentext"/>
+  <w:style w:type="character" w:customStyle="1" w:styleId="BalloonTextChar">
+    <w:name w:val="Balloon Text Char"/>
+    <w:basedOn w:val="DefaultParagraphFont"/>
+    <w:link w:val="BalloonText"/>
     <w:uiPriority w:val="99"/>
     <w:semiHidden/>
     <w:rsid w:val="00D83DAB"/>
@@ -16056,9 +15572,9 @@
       <w:szCs w:val="18"/>
     </w:rPr>
   </w:style>
-  <w:style w:type="character" w:styleId="Kommentarzeichen">
+  <w:style w:type="character" w:styleId="CommentReference">
     <w:name w:val="annotation reference"/>
-    <w:basedOn w:val="Absatz-Standardschriftart"/>
+    <w:basedOn w:val="DefaultParagraphFont"/>
     <w:uiPriority w:val="99"/>
     <w:semiHidden/>
     <w:unhideWhenUsed/>
@@ -16068,10 +15584,10 @@
       <w:szCs w:val="16"/>
     </w:rPr>
   </w:style>
-  <w:style w:type="paragraph" w:styleId="Kommentartext">
+  <w:style w:type="paragraph" w:styleId="CommentText">
     <w:name w:val="annotation text"/>
-    <w:basedOn w:val="Standard"/>
-    <w:link w:val="KommentartextZchn"/>
+    <w:basedOn w:val="Normal"/>
+    <w:link w:val="CommentTextChar"/>
     <w:uiPriority w:val="99"/>
     <w:semiHidden/>
     <w:unhideWhenUsed/>
@@ -16084,10 +15600,10 @@
       <w:szCs w:val="20"/>
     </w:rPr>
   </w:style>
-  <w:style w:type="character" w:customStyle="1" w:styleId="KommentartextZchn">
-    <w:name w:val="Kommentartext Zchn"/>
-    <w:basedOn w:val="Absatz-Standardschriftart"/>
-    <w:link w:val="Kommentartext"/>
+  <w:style w:type="character" w:customStyle="1" w:styleId="CommentTextChar">
+    <w:name w:val="Comment Text Char"/>
+    <w:basedOn w:val="DefaultParagraphFont"/>
+    <w:link w:val="CommentText"/>
     <w:uiPriority w:val="99"/>
     <w:semiHidden/>
     <w:rsid w:val="00B2727C"/>
@@ -16096,11 +15612,11 @@
       <w:szCs w:val="20"/>
     </w:rPr>
   </w:style>
-  <w:style w:type="paragraph" w:styleId="Kommentarthema">
+  <w:style w:type="paragraph" w:styleId="CommentSubject">
     <w:name w:val="annotation subject"/>
-    <w:basedOn w:val="Kommentartext"/>
-    <w:next w:val="Kommentartext"/>
-    <w:link w:val="KommentarthemaZchn"/>
+    <w:basedOn w:val="CommentText"/>
+    <w:next w:val="CommentText"/>
+    <w:link w:val="CommentSubjectChar"/>
     <w:uiPriority w:val="99"/>
     <w:semiHidden/>
     <w:unhideWhenUsed/>
@@ -16110,10 +15626,10 @@
       <w:bCs/>
     </w:rPr>
   </w:style>
-  <w:style w:type="character" w:customStyle="1" w:styleId="KommentarthemaZchn">
-    <w:name w:val="Kommentarthema Zchn"/>
-    <w:basedOn w:val="KommentartextZchn"/>
-    <w:link w:val="Kommentarthema"/>
+  <w:style w:type="character" w:customStyle="1" w:styleId="CommentSubjectChar">
+    <w:name w:val="Comment Subject Char"/>
+    <w:basedOn w:val="CommentTextChar"/>
+    <w:link w:val="CommentSubject"/>
     <w:uiPriority w:val="99"/>
     <w:semiHidden/>
     <w:rsid w:val="00B2727C"/>
@@ -16124,7 +15640,7 @@
       <w:szCs w:val="20"/>
     </w:rPr>
   </w:style>
-  <w:style w:type="paragraph" w:styleId="berarbeitung">
+  <w:style w:type="paragraph" w:styleId="Revision">
     <w:name w:val="Revision"/>
     <w:hidden/>
     <w:uiPriority w:val="99"/>
@@ -16437,7 +15953,7 @@
 </file>
 
 <file path=customXml/itemProps1.xml><?xml version="1.0" encoding="utf-8"?>
-<ds:datastoreItem xmlns:ds="http://schemas.openxmlformats.org/officeDocument/2006/customXml" ds:itemID="{1E992DAE-5225-4F3E-84A7-FB5E24F72984}">
+<ds:datastoreItem xmlns:ds="http://schemas.openxmlformats.org/officeDocument/2006/customXml" ds:itemID="{023C212A-6AF2-4B1F-98FC-0D145A4DAC3F}">
   <ds:schemaRefs>
     <ds:schemaRef ds:uri="http://schemas.openxmlformats.org/officeDocument/2006/bibliography"/>
   </ds:schemaRefs>

</xml_diff>

<commit_message>
updated the doc version
</commit_message>
<xml_diff>
--- a/Requirements/CapstoneProject_SRS_18.10.2019.docx
+++ b/Requirements/CapstoneProject_SRS_18.10.2019.docx
@@ -407,12 +407,12 @@
                     <v:stroke joinstyle="miter"/>
                     <v:path gradientshapeok="t" o:connecttype="rect"/>
                   </v:shapetype>
-                  <v:shape id="Text Box 152" o:spid="_x0000_s1026" type="#_x0000_t202" style="position:absolute;margin-left:0;margin-top:0;width:8in;height:1in;z-index:251660288;visibility:visible;mso-wrap-style:square;mso-width-percent:941;mso-height-percent:92;mso-top-percent:818;mso-wrap-distance-left:9pt;mso-wrap-distance-top:0;mso-wrap-distance-right:9pt;mso-wrap-distance-bottom:0;mso-position-horizontal:center;mso-position-horizontal-relative:page;mso-position-vertical-relative:page;mso-width-percent:941;mso-height-percent:92;mso-top-percent:818;mso-width-relative:page;mso-height-relative:page;v-text-anchor:bottom" o:gfxdata="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" filled="f" stroked="f" strokeweight=".5pt">
+                  <v:shape id="Text Box 152" o:spid="_x0000_s1026" type="#_x0000_t202" style="position:absolute;margin-left:0;margin-top:0;width:8in;height:1in;z-index:251660288;visibility:visible;mso-wrap-style:square;mso-width-percent:941;mso-height-percent:92;mso-top-percent:818;mso-wrap-distance-left:9pt;mso-wrap-distance-top:0;mso-wrap-distance-right:9pt;mso-wrap-distance-bottom:0;mso-position-horizontal:center;mso-position-horizontal-relative:page;mso-position-vertical-relative:page;mso-width-percent:941;mso-height-percent:92;mso-top-percent:818;mso-width-relative:page;mso-height-relative:page;v-text-anchor:bottom" o:gfxdata="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" filled="f" stroked="f" strokeweight=".5pt">
                     <v:textbox inset="126pt,0,54pt,0">
                       <w:txbxContent>
                         <w:p>
                           <w:pPr>
-                            <w:pStyle w:val="KeinLeerraum"/>
+                            <w:pStyle w:val="NoSpacing"/>
                             <w:jc w:val="right"/>
                             <w:rPr>
                               <w:color w:val="595959" w:themeColor="text1" w:themeTint="A6"/>
@@ -569,16 +569,22 @@
                                     <w:szCs w:val="36"/>
                                   </w:rPr>
                                 </w:pPr>
-                                <w:ins w:id="1" w:author="Anwari, Mahrukh" w:date="2019-10-17T13:06:00Z">
-                                  <w:r>
-                                    <w:rPr>
-                                      <w:color w:val="404040" w:themeColor="text1" w:themeTint="BF"/>
-                                      <w:sz w:val="36"/>
-                                      <w:szCs w:val="36"/>
-                                    </w:rPr>
-                                    <w:t>Version 1.1</w:t>
-                                  </w:r>
-                                </w:ins>
+                                <w:r>
+                                  <w:rPr>
+                                    <w:color w:val="404040" w:themeColor="text1" w:themeTint="BF"/>
+                                    <w:sz w:val="36"/>
+                                    <w:szCs w:val="36"/>
+                                  </w:rPr>
+                                  <w:t>Version 1.</w:t>
+                                </w:r>
+                                <w:r>
+                                  <w:rPr>
+                                    <w:color w:val="404040" w:themeColor="text1" w:themeTint="BF"/>
+                                    <w:sz w:val="36"/>
+                                    <w:szCs w:val="36"/>
+                                  </w:rPr>
+                                  <w:t>2</w:t>
+                                </w:r>
                               </w:p>
                               <w:p>
                                 <w:pPr>
@@ -639,7 +645,7 @@
               </mc:Choice>
               <mc:Fallback>
                 <w:pict>
-                  <v:shape w14:anchorId="16068913" id="Text Box 154" o:spid="_x0000_s1027" type="#_x0000_t202" style="position:absolute;margin-left:-50.1pt;margin-top:44.45pt;width:8in;height:373.1pt;z-index:251659264;visibility:visible;mso-wrap-style:square;mso-width-percent:941;mso-height-percent:0;mso-wrap-distance-left:9pt;mso-wrap-distance-top:0;mso-wrap-distance-right:9pt;mso-wrap-distance-bottom:0;mso-position-horizontal:absolute;mso-position-horizontal-relative:margin;mso-position-vertical:absolute;mso-position-vertical-relative:margin;mso-width-percent:941;mso-height-percent:0;mso-width-relative:page;mso-height-relative:page;v-text-anchor:bottom" o:gfxdata="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" filled="f" stroked="f" strokeweight=".5pt">
+                  <v:shape w14:anchorId="16068913" id="Text Box 154" o:spid="_x0000_s1027" type="#_x0000_t202" style="position:absolute;margin-left:-50.1pt;margin-top:44.45pt;width:8in;height:373.1pt;z-index:251659264;visibility:visible;mso-wrap-style:square;mso-width-percent:941;mso-height-percent:0;mso-wrap-distance-left:9pt;mso-wrap-distance-top:0;mso-wrap-distance-right:9pt;mso-wrap-distance-bottom:0;mso-position-horizontal:absolute;mso-position-horizontal-relative:margin;mso-position-vertical:absolute;mso-position-vertical-relative:margin;mso-width-percent:941;mso-height-percent:0;mso-width-relative:page;mso-height-relative:page;v-text-anchor:bottom" o:gfxdata="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" filled="f" stroked="f" strokeweight=".5pt">
                     <v:textbox inset="126pt,0,54pt,0">
                       <w:txbxContent>
                         <w:p>
@@ -700,22 +706,28 @@
                           <w:pPr>
                             <w:jc w:val="right"/>
                             <w:rPr>
-                              <w:ins w:id="2" w:author="Anwari, Mahrukh" w:date="2019-10-17T13:06:00Z"/>
+                              <w:ins w:id="1" w:author="Anwari, Mahrukh" w:date="2019-10-17T13:06:00Z"/>
                               <w:color w:val="404040" w:themeColor="text1" w:themeTint="BF"/>
                               <w:sz w:val="36"/>
                               <w:szCs w:val="36"/>
                             </w:rPr>
                           </w:pPr>
-                          <w:ins w:id="3" w:author="Anwari, Mahrukh" w:date="2019-10-17T13:06:00Z">
-                            <w:r>
-                              <w:rPr>
-                                <w:color w:val="404040" w:themeColor="text1" w:themeTint="BF"/>
-                                <w:sz w:val="36"/>
-                                <w:szCs w:val="36"/>
-                              </w:rPr>
-                              <w:t>Version 1.1</w:t>
-                            </w:r>
-                          </w:ins>
+                          <w:r>
+                            <w:rPr>
+                              <w:color w:val="404040" w:themeColor="text1" w:themeTint="BF"/>
+                              <w:sz w:val="36"/>
+                              <w:szCs w:val="36"/>
+                            </w:rPr>
+                            <w:t>Version 1.</w:t>
+                          </w:r>
+                          <w:r>
+                            <w:rPr>
+                              <w:color w:val="404040" w:themeColor="text1" w:themeTint="BF"/>
+                              <w:sz w:val="36"/>
+                              <w:szCs w:val="36"/>
+                            </w:rPr>
+                            <w:t>2</w:t>
+                          </w:r>
                         </w:p>
                         <w:p>
                           <w:pPr>
@@ -1663,12 +1675,14 @@
         <w:jc w:val="both"/>
         <w:rPr>
           <w:color w:val="0D0D0D" w:themeColor="text1" w:themeTint="F2"/>
+          <w:lang w:val="en-GB"/>
         </w:rPr>
       </w:pPr>
       <w:r>
         <w:rPr>
           <w:rFonts w:ascii="Calibri" w:hAnsi="Calibri" w:cs="Calibri"/>
           <w:color w:val="0D0D0D" w:themeColor="text1" w:themeTint="F2"/>
+          <w:lang w:val="en-GB"/>
         </w:rPr>
         <w:t>John Deere is one of the world’s leading manufacturing companies that connects agriculture with technology and provides world class machinery for farming, construction, forestry and more. Their hardware products, coupled with software, allow an efficient management, monitoring and scheduling of agricultural business, conducted from home or the office. </w:t>
       </w:r>
@@ -1688,6 +1702,7 @@
         <w:rPr>
           <w:rFonts w:ascii="Calibri" w:hAnsi="Calibri" w:cs="Calibri"/>
           <w:color w:val="0D0D0D" w:themeColor="text1" w:themeTint="F2"/>
+          <w:lang w:val="en-GB"/>
         </w:rPr>
         <w:t xml:space="preserve">Driving to work, or to the fields for inspection or exploration, can sometimes take up hours. </w:t>
       </w:r>
@@ -1756,12 +1771,14 @@
         <w:jc w:val="both"/>
         <w:rPr>
           <w:color w:val="0D0D0D" w:themeColor="text1" w:themeTint="F2"/>
+          <w:lang w:val="en-GB"/>
         </w:rPr>
       </w:pPr>
       <w:r>
         <w:rPr>
           <w:rFonts w:ascii="Calibri" w:hAnsi="Calibri" w:cs="Calibri"/>
           <w:color w:val="0D0D0D" w:themeColor="text1" w:themeTint="F2"/>
+          <w:lang w:val="en-GB"/>
         </w:rPr>
         <w:t xml:space="preserve">The goal of this project is to provide users with a mobile application for monitoring and documenting observations and receiving work-related notifications and information for on-field machinery status, at any time, outside the office. </w:t>
       </w:r>
@@ -1793,6 +1810,7 @@
         <w:rPr>
           <w:rFonts w:ascii="Calibri" w:hAnsi="Calibri" w:cs="Calibri"/>
           <w:color w:val="0D0D0D" w:themeColor="text1" w:themeTint="F2"/>
+          <w:lang w:val="en-GB"/>
         </w:rPr>
         <w:t>Such availability of information and access to work will help users in making informed business dec</w:t>
       </w:r>
@@ -1800,6 +1818,7 @@
         <w:rPr>
           <w:rFonts w:ascii="Calibri" w:hAnsi="Calibri" w:cs="Calibri"/>
           <w:color w:val="0D0D0D" w:themeColor="text1" w:themeTint="F2"/>
+          <w:lang w:val="en-GB"/>
         </w:rPr>
         <w:t>isions any time, from anywhere.</w:t>
       </w:r>
@@ -1846,6 +1865,7 @@
         <w:jc w:val="both"/>
         <w:rPr>
           <w:color w:val="0D0D0D" w:themeColor="text1" w:themeTint="F2"/>
+          <w:lang w:val="en-GB"/>
         </w:rPr>
       </w:pPr>
       <w:r>
@@ -1854,6 +1874,7 @@
           <w:color w:val="0D0D0D" w:themeColor="text1" w:themeTint="F2"/>
           <w:sz w:val="22"/>
           <w:szCs w:val="22"/>
+          <w:lang w:val="en-GB"/>
         </w:rPr>
         <w:t>This project is being developed for John Deere. </w:t>
       </w:r>
@@ -1866,12 +1887,14 @@
         <w:jc w:val="both"/>
         <w:rPr>
           <w:color w:val="0D0D0D" w:themeColor="text1" w:themeTint="F2"/>
+          <w:lang w:val="en-GB"/>
         </w:rPr>
       </w:pPr>
       <w:r>
         <w:rPr>
           <w:rFonts w:ascii="Calibri" w:hAnsi="Calibri" w:cs="Calibri"/>
           <w:color w:val="0D0D0D" w:themeColor="text1" w:themeTint="F2"/>
+          <w:lang w:val="en-GB"/>
         </w:rPr>
         <w:t>The stakeholders involved in this project are progressive farmers, agronomist and other customers of John Deere. The targeted customers are assumed to be familiar with the related technology and are accustomed to using tools and applications in their daily business.  </w:t>
       </w:r>
@@ -1884,12 +1907,14 @@
         <w:jc w:val="both"/>
         <w:rPr>
           <w:color w:val="0D0D0D" w:themeColor="text1" w:themeTint="F2"/>
+          <w:lang w:val="en-GB"/>
         </w:rPr>
       </w:pPr>
       <w:r>
         <w:rPr>
           <w:rFonts w:ascii="Calibri" w:hAnsi="Calibri" w:cs="Calibri"/>
           <w:color w:val="0D0D0D" w:themeColor="text1" w:themeTint="F2"/>
+          <w:lang w:val="en-GB"/>
         </w:rPr>
         <w:t>Other identified stakeholders are the project manager, system architects, developers, and testers, whose involvement is crucial for deciding the flow of the project as it influences the outcomes of this project.</w:t>
       </w:r>
@@ -2021,10 +2046,22 @@
           <w:color w:val="0D0D0D" w:themeColor="text1" w:themeTint="F2"/>
           <w:sz w:val="24"/>
           <w:szCs w:val="24"/>
+          <w:lang w:val="en-GB" w:eastAsia="de-DE"/>
+        </w:rPr>
+        <w:t xml:space="preserve">From technology’s point of view, progressive farmers are advanced users of technology and can easily adapt to novel tools and features incorporated in their work. </w:t>
+      </w:r>
+      <w:proofErr w:type="spellStart"/>
+      <w:r>
+        <w:rPr>
+          <w:rFonts w:ascii="Calibri" w:eastAsia="Times New Roman" w:hAnsi="Calibri" w:cs="Calibri"/>
+          <w:color w:val="0D0D0D" w:themeColor="text1" w:themeTint="F2"/>
+          <w:sz w:val="24"/>
+          <w:szCs w:val="24"/>
           <w:lang w:val="de-DE" w:eastAsia="de-DE"/>
         </w:rPr>
-        <w:t xml:space="preserve">From technology’s point of view, progressive farmers are advanced users of technology and can easily adapt to novel tools and features incorporated in their work. </w:t>
-      </w:r>
+        <w:t>They</w:t>
+      </w:r>
+      <w:proofErr w:type="spellEnd"/>
       <w:r>
         <w:rPr>
           <w:rFonts w:ascii="Calibri" w:eastAsia="Times New Roman" w:hAnsi="Calibri" w:cs="Calibri"/>
@@ -2033,7 +2070,73 @@
           <w:szCs w:val="24"/>
           <w:lang w:val="de-DE" w:eastAsia="de-DE"/>
         </w:rPr>
-        <w:t>They see and value the benefits that technology brings.</w:t>
+        <w:t xml:space="preserve"> </w:t>
+      </w:r>
+      <w:proofErr w:type="spellStart"/>
+      <w:r>
+        <w:rPr>
+          <w:rFonts w:ascii="Calibri" w:eastAsia="Times New Roman" w:hAnsi="Calibri" w:cs="Calibri"/>
+          <w:color w:val="0D0D0D" w:themeColor="text1" w:themeTint="F2"/>
+          <w:sz w:val="24"/>
+          <w:szCs w:val="24"/>
+          <w:lang w:val="de-DE" w:eastAsia="de-DE"/>
+        </w:rPr>
+        <w:t>see</w:t>
+      </w:r>
+      <w:proofErr w:type="spellEnd"/>
+      <w:r>
+        <w:rPr>
+          <w:rFonts w:ascii="Calibri" w:eastAsia="Times New Roman" w:hAnsi="Calibri" w:cs="Calibri"/>
+          <w:color w:val="0D0D0D" w:themeColor="text1" w:themeTint="F2"/>
+          <w:sz w:val="24"/>
+          <w:szCs w:val="24"/>
+          <w:lang w:val="de-DE" w:eastAsia="de-DE"/>
+        </w:rPr>
+        <w:t xml:space="preserve"> </w:t>
+      </w:r>
+      <w:proofErr w:type="spellStart"/>
+      <w:r>
+        <w:rPr>
+          <w:rFonts w:ascii="Calibri" w:eastAsia="Times New Roman" w:hAnsi="Calibri" w:cs="Calibri"/>
+          <w:color w:val="0D0D0D" w:themeColor="text1" w:themeTint="F2"/>
+          <w:sz w:val="24"/>
+          <w:szCs w:val="24"/>
+          <w:lang w:val="de-DE" w:eastAsia="de-DE"/>
+        </w:rPr>
+        <w:t>and</w:t>
+      </w:r>
+      <w:proofErr w:type="spellEnd"/>
+      <w:r>
+        <w:rPr>
+          <w:rFonts w:ascii="Calibri" w:eastAsia="Times New Roman" w:hAnsi="Calibri" w:cs="Calibri"/>
+          <w:color w:val="0D0D0D" w:themeColor="text1" w:themeTint="F2"/>
+          <w:sz w:val="24"/>
+          <w:szCs w:val="24"/>
+          <w:lang w:val="de-DE" w:eastAsia="de-DE"/>
+        </w:rPr>
+        <w:t xml:space="preserve"> </w:t>
+      </w:r>
+      <w:proofErr w:type="spellStart"/>
+      <w:r>
+        <w:rPr>
+          <w:rFonts w:ascii="Calibri" w:eastAsia="Times New Roman" w:hAnsi="Calibri" w:cs="Calibri"/>
+          <w:color w:val="0D0D0D" w:themeColor="text1" w:themeTint="F2"/>
+          <w:sz w:val="24"/>
+          <w:szCs w:val="24"/>
+          <w:lang w:val="de-DE" w:eastAsia="de-DE"/>
+        </w:rPr>
+        <w:t>value</w:t>
+      </w:r>
+      <w:proofErr w:type="spellEnd"/>
+      <w:r>
+        <w:rPr>
+          <w:rFonts w:ascii="Calibri" w:eastAsia="Times New Roman" w:hAnsi="Calibri" w:cs="Calibri"/>
+          <w:color w:val="0D0D0D" w:themeColor="text1" w:themeTint="F2"/>
+          <w:sz w:val="24"/>
+          <w:szCs w:val="24"/>
+          <w:lang w:val="de-DE" w:eastAsia="de-DE"/>
+        </w:rPr>
+        <w:t xml:space="preserve"> the benefits that technology brings.</w:t>
       </w:r>
     </w:p>
     <w:p>
@@ -2055,7 +2158,7 @@
           <w:color w:val="0D0D0D" w:themeColor="text1" w:themeTint="F2"/>
           <w:sz w:val="24"/>
           <w:szCs w:val="24"/>
-          <w:lang w:val="de-DE" w:eastAsia="de-DE"/>
+          <w:lang w:val="en-GB" w:eastAsia="de-DE"/>
         </w:rPr>
       </w:pPr>
       <w:r>
@@ -2064,7 +2167,7 @@
           <w:color w:val="0D0D0D" w:themeColor="text1" w:themeTint="F2"/>
           <w:sz w:val="24"/>
           <w:szCs w:val="24"/>
-          <w:lang w:val="de-DE" w:eastAsia="de-DE"/>
+          <w:lang w:val="en-GB" w:eastAsia="de-DE"/>
         </w:rPr>
         <w:t>Machine Operators – They are responsible for handling the jobs scheduled for the machines and ensuring that the machines on the field function accordingly. They have enough knowledge on farming and technology and require no additional training or tutorial.</w:t>
       </w:r>
@@ -2097,7 +2200,7 @@
           <w:color w:val="0D0D0D" w:themeColor="text1" w:themeTint="F2"/>
           <w:sz w:val="24"/>
           <w:szCs w:val="24"/>
-          <w:lang w:val="de-DE" w:eastAsia="de-DE"/>
+          <w:lang w:val="en-GB" w:eastAsia="de-DE"/>
         </w:rPr>
         <w:t xml:space="preserve">Agronomists – Experts </w:t>
       </w:r>
@@ -2106,7 +2209,7 @@
           <w:rFonts w:ascii="Arial" w:eastAsia="Times New Roman" w:hAnsi="Arial" w:cs="Arial"/>
           <w:color w:val="0D0D0D" w:themeColor="text1" w:themeTint="F2"/>
           <w:shd w:val="clear" w:color="auto" w:fill="FFFFFF"/>
-          <w:lang w:val="de-DE" w:eastAsia="de-DE"/>
+          <w:lang w:val="en-GB" w:eastAsia="de-DE"/>
         </w:rPr>
         <w:t>in soil management and crop production, who</w:t>
       </w:r>
@@ -2116,7 +2219,7 @@
           <w:color w:val="0D0D0D" w:themeColor="text1" w:themeTint="F2"/>
           <w:sz w:val="24"/>
           <w:szCs w:val="24"/>
-          <w:lang w:val="de-DE" w:eastAsia="de-DE"/>
+          <w:lang w:val="en-GB" w:eastAsia="de-DE"/>
         </w:rPr>
         <w:t xml:space="preserve"> can give opinions in the science of agriculture when needed. </w:t>
       </w:r>
@@ -5498,7 +5601,6 @@
               </w:numPr>
               <w:rPr>
                 <w:rFonts w:cstheme="minorHAnsi"/>
-                <w:strike/>
                 <w:color w:val="0D0D0D" w:themeColor="text1" w:themeTint="F2"/>
                 <w:sz w:val="24"/>
                 <w:szCs w:val="24"/>
@@ -5515,7 +5617,6 @@
             <w:pPr>
               <w:rPr>
                 <w:rFonts w:cstheme="minorHAnsi"/>
-                <w:strike/>
                 <w:color w:val="0D0D0D" w:themeColor="text1" w:themeTint="F2"/>
                 <w:sz w:val="24"/>
                 <w:szCs w:val="24"/>
@@ -5526,7 +5627,6 @@
             <w:r>
               <w:rPr>
                 <w:rFonts w:cstheme="minorHAnsi"/>
-                <w:strike/>
                 <w:color w:val="0D0D0D" w:themeColor="text1" w:themeTint="F2"/>
                 <w:sz w:val="24"/>
                 <w:szCs w:val="24"/>
@@ -5552,7 +5652,6 @@
             <w:pPr>
               <w:rPr>
                 <w:rFonts w:cstheme="minorHAnsi"/>
-                <w:strike/>
                 <w:color w:val="0D0D0D" w:themeColor="text1" w:themeTint="F2"/>
                 <w:sz w:val="24"/>
                 <w:szCs w:val="24"/>
@@ -5562,7 +5661,6 @@
             <w:r>
               <w:rPr>
                 <w:rFonts w:cstheme="minorHAnsi"/>
-                <w:strike/>
                 <w:color w:val="0D0D0D" w:themeColor="text1" w:themeTint="F2"/>
                 <w:sz w:val="24"/>
                 <w:szCs w:val="24"/>
@@ -5580,7 +5678,6 @@
             <w:pPr>
               <w:rPr>
                 <w:rFonts w:cstheme="minorHAnsi"/>
-                <w:strike/>
                 <w:color w:val="0D0D0D" w:themeColor="text1" w:themeTint="F2"/>
                 <w:sz w:val="24"/>
                 <w:szCs w:val="24"/>
@@ -5590,7 +5687,6 @@
             <w:r>
               <w:rPr>
                 <w:rFonts w:cstheme="minorHAnsi"/>
-                <w:strike/>
                 <w:color w:val="0D0D0D" w:themeColor="text1" w:themeTint="F2"/>
                 <w:sz w:val="24"/>
                 <w:szCs w:val="24"/>
@@ -5608,7 +5704,6 @@
             <w:pPr>
               <w:rPr>
                 <w:rFonts w:cstheme="minorHAnsi"/>
-                <w:strike/>
                 <w:color w:val="0D0D0D" w:themeColor="text1" w:themeTint="F2"/>
                 <w:sz w:val="24"/>
                 <w:szCs w:val="24"/>
@@ -5617,7 +5712,6 @@
             <w:r>
               <w:rPr>
                 <w:rFonts w:cstheme="minorHAnsi"/>
-                <w:strike/>
                 <w:color w:val="0D0D0D" w:themeColor="text1" w:themeTint="F2"/>
                 <w:sz w:val="24"/>
                 <w:szCs w:val="24"/>
@@ -6062,7 +6156,7 @@
         <w:lastRenderedPageBreak/>
         <w:t xml:space="preserve">4. </w:t>
       </w:r>
-      <w:bookmarkStart w:id="13" w:name="NonFunctional"/>
+      <w:bookmarkStart w:id="14" w:name="NonFunctional"/>
       <w:r>
         <w:rPr>
           <w:rFonts w:cstheme="minorHAnsi"/>
@@ -6072,7 +6166,7 @@
         </w:rPr>
         <w:t>Non-Functional Requirements</w:t>
       </w:r>
-      <w:bookmarkEnd w:id="13"/>
+      <w:bookmarkEnd w:id="14"/>
     </w:p>
     <w:p>
       <w:pPr>
@@ -7556,8 +7650,8 @@
           <w:szCs w:val="24"/>
         </w:rPr>
       </w:pPr>
-      <w:commentRangeStart w:id="14"/>
       <w:commentRangeStart w:id="15"/>
+      <w:commentRangeStart w:id="16"/>
       <w:r>
         <w:rPr>
           <w:rFonts w:cstheme="minorHAnsi"/>
@@ -7620,20 +7714,20 @@
         </w:rPr>
         <w:t>The product shall reveal private information only in compliance with the organization’s information policy.</w:t>
       </w:r>
-      <w:commentRangeEnd w:id="14"/>
+      <w:commentRangeEnd w:id="15"/>
       <w:r>
         <w:rPr>
           <w:rStyle w:val="CommentReference"/>
           <w:color w:val="0D0D0D" w:themeColor="text1" w:themeTint="F2"/>
         </w:rPr>
-        <w:commentReference w:id="14"/>
-      </w:r>
-      <w:commentRangeEnd w:id="15"/>
+        <w:commentReference w:id="15"/>
+      </w:r>
+      <w:commentRangeEnd w:id="16"/>
       <w:r>
         <w:rPr>
           <w:rStyle w:val="CommentReference"/>
         </w:rPr>
-        <w:commentReference w:id="15"/>
+        <w:commentReference w:id="16"/>
       </w:r>
     </w:p>
     <w:p>
@@ -7936,7 +8030,7 @@
           <w:szCs w:val="32"/>
         </w:rPr>
       </w:pPr>
-      <w:bookmarkStart w:id="16" w:name="ProjectIssues"/>
+      <w:bookmarkStart w:id="17" w:name="ProjectIssues"/>
       <w:r>
         <w:rPr>
           <w:rFonts w:cstheme="minorHAnsi"/>
@@ -7956,7 +8050,7 @@
         </w:rPr>
         <w:t>Project Issues</w:t>
       </w:r>
-      <w:bookmarkEnd w:id="16"/>
+      <w:bookmarkEnd w:id="17"/>
     </w:p>
     <w:p>
       <w:pPr>
@@ -9555,20 +9649,8 @@
                 <w:szCs w:val="24"/>
                 <w:lang w:val="en-IN" w:eastAsia="en-GB"/>
               </w:rPr>
-              <w:t>10/</w:t>
+              <w:t>10/12</w:t>
             </w:r>
-            <w:bookmarkStart w:id="17" w:name="_GoBack"/>
-            <w:r>
-              <w:rPr>
-                <w:rFonts w:eastAsia="Times New Roman" w:cstheme="minorHAnsi"/>
-                <w:color w:val="0D0D0D" w:themeColor="text1" w:themeTint="F2"/>
-                <w:sz w:val="24"/>
-                <w:szCs w:val="24"/>
-                <w:lang w:val="en-IN" w:eastAsia="en-GB"/>
-              </w:rPr>
-              <w:t>12</w:t>
-            </w:r>
-            <w:bookmarkEnd w:id="17"/>
           </w:p>
         </w:tc>
         <w:tc>
@@ -10663,11 +10745,16 @@
         <w:annotationRef/>
       </w:r>
       <w:r>
-        <w:t>What about make it possible by transferring the work to google maps or any maps app available?</w:t>
+        <w:t xml:space="preserve">What about make it possible by transferring the work to google maps or </w:t>
+      </w:r>
+      <w:bookmarkStart w:id="13" w:name="_GoBack"/>
+      <w:bookmarkEnd w:id="13"/>
+      <w:r>
+        <w:t>any maps app available?</w:t>
       </w:r>
     </w:p>
   </w:comment>
-  <w:comment w:id="14" w:author="Anwari, Mahrukh" w:date="2019-10-17T13:38:00Z" w:initials="AM">
+  <w:comment w:id="15" w:author="Anwari, Mahrukh" w:date="2019-10-17T13:38:00Z" w:initials="AM">
     <w:p>
       <w:pPr>
         <w:pStyle w:val="CommentText"/>
@@ -10683,7 +10770,7 @@
       </w:r>
     </w:p>
   </w:comment>
-  <w:comment w:id="15" w:author="Microsoft Office User" w:date="2019-10-18T11:29:00Z" w:initials="MOU">
+  <w:comment w:id="16" w:author="Microsoft Office User" w:date="2019-10-18T11:29:00Z" w:initials="MOU">
     <w:p>
       <w:pPr>
         <w:pStyle w:val="CommentText"/>
@@ -14880,7 +14967,7 @@
       </w:pPr>
     </w:pPrDefault>
   </w:docDefaults>
-  <w:latentStyles w:defLockedState="0" w:defUIPriority="99" w:defSemiHidden="0" w:defUnhideWhenUsed="0" w:defQFormat="0" w:count="377">
+  <w:latentStyles w:defLockedState="0" w:defUIPriority="99" w:defSemiHidden="0" w:defUnhideWhenUsed="0" w:defQFormat="0" w:count="376">
     <w:lsdException w:name="Normal" w:uiPriority="0" w:qFormat="1"/>
     <w:lsdException w:name="heading 1" w:uiPriority="9" w:qFormat="1"/>
     <w:lsdException w:name="heading 2" w:semiHidden="1" w:uiPriority="9" w:unhideWhenUsed="1" w:qFormat="1"/>
@@ -15028,8 +15115,11 @@
     <w:lsdException w:name="Table 3D effects 3" w:semiHidden="1" w:unhideWhenUsed="1"/>
     <w:lsdException w:name="Table Contemporary" w:semiHidden="1" w:unhideWhenUsed="1"/>
     <w:lsdException w:name="Table Elegant" w:semiHidden="1" w:unhideWhenUsed="1"/>
+    <w:lsdException w:name="Table Professional" w:semiHidden="1" w:unhideWhenUsed="1"/>
     <w:lsdException w:name="Table Subtle 1" w:semiHidden="1" w:unhideWhenUsed="1"/>
     <w:lsdException w:name="Table Subtle 2" w:semiHidden="1" w:unhideWhenUsed="1"/>
+    <w:lsdException w:name="Table Web 1" w:semiHidden="1" w:unhideWhenUsed="1"/>
+    <w:lsdException w:name="Table Web 2" w:semiHidden="1" w:unhideWhenUsed="1"/>
     <w:lsdException w:name="Table Web 3" w:semiHidden="1" w:unhideWhenUsed="1"/>
     <w:lsdException w:name="Balloon Text" w:semiHidden="1" w:unhideWhenUsed="1"/>
     <w:lsdException w:name="Table Grid" w:uiPriority="39"/>
@@ -15254,7 +15344,6 @@
     <w:lsdException w:name="Hashtag" w:semiHidden="1" w:unhideWhenUsed="1"/>
     <w:lsdException w:name="Unresolved Mention" w:semiHidden="1" w:unhideWhenUsed="1"/>
     <w:lsdException w:name="Smart Link" w:semiHidden="1" w:unhideWhenUsed="1"/>
-    <w:lsdException w:name="Smart Link Error" w:semiHidden="1" w:unhideWhenUsed="1"/>
   </w:latentStyles>
   <w:style w:type="paragraph" w:default="1" w:styleId="Normal">
     <w:name w:val="Normal"/>
@@ -15953,7 +16042,7 @@
 </file>
 
 <file path=customXml/itemProps1.xml><?xml version="1.0" encoding="utf-8"?>
-<ds:datastoreItem xmlns:ds="http://schemas.openxmlformats.org/officeDocument/2006/customXml" ds:itemID="{023C212A-6AF2-4B1F-98FC-0D145A4DAC3F}">
+<ds:datastoreItem xmlns:ds="http://schemas.openxmlformats.org/officeDocument/2006/customXml" ds:itemID="{15352FEE-4F08-9349-B040-B6E56E42DEE1}">
   <ds:schemaRefs>
     <ds:schemaRef ds:uri="http://schemas.openxmlformats.org/officeDocument/2006/bibliography"/>
   </ds:schemaRefs>

</xml_diff>